<commit_message>
ajout gitignore avancee rapport
</commit_message>
<xml_diff>
--- a/Stage/Plan_rapport_stage.docx
+++ b/Stage/Plan_rapport_stage.docx
@@ -1,6 +1,6 @@
 
 <file path=word/document.xml><?xml version="1.0" encoding="utf-8"?>
-<w:document xmlns:wpc="http://schemas.microsoft.com/office/word/2010/wordprocessingCanvas" xmlns:mo="http://schemas.microsoft.com/office/mac/office/2008/main" xmlns:mc="http://schemas.openxmlformats.org/markup-compatibility/2006" xmlns:mv="urn:schemas-microsoft-com:mac:vml" xmlns:o="urn:schemas-microsoft-com:office:office" xmlns:r="http://schemas.openxmlformats.org/officeDocument/2006/relationships" xmlns:m="http://schemas.openxmlformats.org/officeDocument/2006/math" xmlns:v="urn:schemas-microsoft-com:vml" xmlns:wp14="http://schemas.microsoft.com/office/word/2010/wordprocessingDrawing" xmlns:wp="http://schemas.openxmlformats.org/drawingml/2006/wordprocessingDrawing" xmlns:w10="urn:schemas-microsoft-com:office:word" xmlns:w="http://schemas.openxmlformats.org/wordprocessingml/2006/main" xmlns:w14="http://schemas.microsoft.com/office/word/2010/wordml" xmlns:w15="http://schemas.microsoft.com/office/word/2012/wordml" xmlns:wpg="http://schemas.microsoft.com/office/word/2010/wordprocessingGroup" xmlns:wpi="http://schemas.microsoft.com/office/word/2010/wordprocessingInk" xmlns:wne="http://schemas.microsoft.com/office/word/2006/wordml" xmlns:wps="http://schemas.microsoft.com/office/word/2010/wordprocessingShape" mc:Ignorable="w14 w15 wp14">
+<w:document xmlns:wpc="http://schemas.microsoft.com/office/word/2010/wordprocessingCanvas" xmlns:cx="http://schemas.microsoft.com/office/drawing/2014/chartex" xmlns:cx1="http://schemas.microsoft.com/office/drawing/2015/9/8/chartex" xmlns:cx2="http://schemas.microsoft.com/office/drawing/2015/10/21/chartex" xmlns:mc="http://schemas.openxmlformats.org/markup-compatibility/2006" xmlns:o="urn:schemas-microsoft-com:office:office" xmlns:r="http://schemas.openxmlformats.org/officeDocument/2006/relationships" xmlns:m="http://schemas.openxmlformats.org/officeDocument/2006/math" xmlns:v="urn:schemas-microsoft-com:vml" xmlns:wp14="http://schemas.microsoft.com/office/word/2010/wordprocessingDrawing" xmlns:wp="http://schemas.openxmlformats.org/drawingml/2006/wordprocessingDrawing" xmlns:w10="urn:schemas-microsoft-com:office:word" xmlns:w="http://schemas.openxmlformats.org/wordprocessingml/2006/main" xmlns:w14="http://schemas.microsoft.com/office/word/2010/wordml" xmlns:w15="http://schemas.microsoft.com/office/word/2012/wordml" xmlns:w16se="http://schemas.microsoft.com/office/word/2015/wordml/symex" xmlns:wpg="http://schemas.microsoft.com/office/word/2010/wordprocessingGroup" xmlns:wpi="http://schemas.microsoft.com/office/word/2010/wordprocessingInk" xmlns:wne="http://schemas.microsoft.com/office/word/2006/wordml" xmlns:wps="http://schemas.microsoft.com/office/word/2010/wordprocessingShape" mc:Ignorable="w14 w15 w16se wp14">
   <w:body>
     <w:p>
       <w:pPr>
@@ -67,7 +67,7 @@
     </w:p>
     <w:p>
       <w:pPr>
-        <w:pStyle w:val="Pardeliste"/>
+        <w:pStyle w:val="Paragraphedeliste"/>
         <w:numPr>
           <w:ilvl w:val="0"/>
           <w:numId w:val="1"/>
@@ -79,7 +79,7 @@
     </w:p>
     <w:p>
       <w:pPr>
-        <w:pStyle w:val="Pardeliste"/>
+        <w:pStyle w:val="Paragraphedeliste"/>
         <w:numPr>
           <w:ilvl w:val="0"/>
           <w:numId w:val="1"/>
@@ -91,7 +91,7 @@
     </w:p>
     <w:p>
       <w:pPr>
-        <w:pStyle w:val="Pardeliste"/>
+        <w:pStyle w:val="Paragraphedeliste"/>
         <w:numPr>
           <w:ilvl w:val="0"/>
           <w:numId w:val="1"/>
@@ -103,7 +103,7 @@
     </w:p>
     <w:p>
       <w:pPr>
-        <w:pStyle w:val="Pardeliste"/>
+        <w:pStyle w:val="Paragraphedeliste"/>
         <w:numPr>
           <w:ilvl w:val="0"/>
           <w:numId w:val="1"/>
@@ -115,7 +115,7 @@
     </w:p>
     <w:p>
       <w:pPr>
-        <w:pStyle w:val="Pardeliste"/>
+        <w:pStyle w:val="Paragraphedeliste"/>
         <w:numPr>
           <w:ilvl w:val="0"/>
           <w:numId w:val="1"/>
@@ -133,7 +133,7 @@
     </w:p>
     <w:p>
       <w:pPr>
-        <w:pStyle w:val="Pardeliste"/>
+        <w:pStyle w:val="Paragraphedeliste"/>
         <w:numPr>
           <w:ilvl w:val="0"/>
           <w:numId w:val="1"/>
@@ -168,7 +168,7 @@
     </w:p>
     <w:p>
       <w:pPr>
-        <w:pStyle w:val="Pardeliste"/>
+        <w:pStyle w:val="Paragraphedeliste"/>
         <w:numPr>
           <w:ilvl w:val="0"/>
           <w:numId w:val="2"/>
@@ -183,7 +183,7 @@
     </w:p>
     <w:p>
       <w:pPr>
-        <w:pStyle w:val="Pardeliste"/>
+        <w:pStyle w:val="Paragraphedeliste"/>
         <w:numPr>
           <w:ilvl w:val="0"/>
           <w:numId w:val="2"/>
@@ -195,7 +195,7 @@
     </w:p>
     <w:p>
       <w:pPr>
-        <w:pStyle w:val="Pardeliste"/>
+        <w:pStyle w:val="Paragraphedeliste"/>
         <w:numPr>
           <w:ilvl w:val="0"/>
           <w:numId w:val="2"/>
@@ -213,7 +213,19 @@
     </w:p>
     <w:p>
       <w:pPr>
-        <w:pStyle w:val="Pardeliste"/>
+        <w:pStyle w:val="Paragraphedeliste"/>
+        <w:numPr>
+          <w:ilvl w:val="0"/>
+          <w:numId w:val="2"/>
+        </w:numPr>
+      </w:pPr>
+      <w:r>
+        <w:t>Présentation du modèle économique de l’application</w:t>
+      </w:r>
+    </w:p>
+    <w:p>
+      <w:pPr>
+        <w:pStyle w:val="Paragraphedeliste"/>
         <w:numPr>
           <w:ilvl w:val="0"/>
           <w:numId w:val="2"/>
@@ -234,7 +246,7 @@
     </w:p>
     <w:p>
       <w:pPr>
-        <w:pStyle w:val="Pardeliste"/>
+        <w:pStyle w:val="Paragraphedeliste"/>
         <w:numPr>
           <w:ilvl w:val="0"/>
           <w:numId w:val="2"/>
@@ -249,7 +261,7 @@
     </w:p>
     <w:p>
       <w:pPr>
-        <w:pStyle w:val="Pardeliste"/>
+        <w:pStyle w:val="Paragraphedeliste"/>
         <w:numPr>
           <w:ilvl w:val="0"/>
           <w:numId w:val="2"/>
@@ -261,7 +273,7 @@
     </w:p>
     <w:p>
       <w:pPr>
-        <w:pStyle w:val="Pardeliste"/>
+        <w:pStyle w:val="Paragraphedeliste"/>
         <w:numPr>
           <w:ilvl w:val="0"/>
           <w:numId w:val="2"/>
@@ -273,7 +285,7 @@
     </w:p>
     <w:p>
       <w:pPr>
-        <w:pStyle w:val="Pardeliste"/>
+        <w:pStyle w:val="Paragraphedeliste"/>
         <w:numPr>
           <w:ilvl w:val="0"/>
           <w:numId w:val="2"/>
@@ -291,7 +303,7 @@
     </w:p>
     <w:p>
       <w:pPr>
-        <w:pStyle w:val="Pardeliste"/>
+        <w:pStyle w:val="Paragraphedeliste"/>
         <w:numPr>
           <w:ilvl w:val="0"/>
           <w:numId w:val="2"/>
@@ -335,7 +347,7 @@
     </w:p>
     <w:p>
       <w:pPr>
-        <w:pStyle w:val="Pardeliste"/>
+        <w:pStyle w:val="Paragraphedeliste"/>
         <w:numPr>
           <w:ilvl w:val="0"/>
           <w:numId w:val="7"/>
@@ -353,7 +365,7 @@
     </w:p>
     <w:p>
       <w:pPr>
-        <w:pStyle w:val="Pardeliste"/>
+        <w:pStyle w:val="Paragraphedeliste"/>
         <w:numPr>
           <w:ilvl w:val="0"/>
           <w:numId w:val="7"/>
@@ -371,7 +383,7 @@
     </w:p>
     <w:p>
       <w:pPr>
-        <w:pStyle w:val="Pardeliste"/>
+        <w:pStyle w:val="Paragraphedeliste"/>
         <w:numPr>
           <w:ilvl w:val="0"/>
           <w:numId w:val="7"/>
@@ -386,7 +398,7 @@
     </w:p>
     <w:p>
       <w:pPr>
-        <w:pStyle w:val="Pardeliste"/>
+        <w:pStyle w:val="Paragraphedeliste"/>
         <w:numPr>
           <w:ilvl w:val="0"/>
           <w:numId w:val="7"/>
@@ -422,7 +434,7 @@
     </w:p>
     <w:p>
       <w:pPr>
-        <w:pStyle w:val="Pardeliste"/>
+        <w:pStyle w:val="Paragraphedeliste"/>
         <w:numPr>
           <w:ilvl w:val="0"/>
           <w:numId w:val="7"/>
@@ -440,328 +452,538 @@
     </w:p>
     <w:p>
       <w:pPr>
-        <w:pStyle w:val="Pardeliste"/>
+        <w:pStyle w:val="Paragraphedeliste"/>
         <w:numPr>
           <w:ilvl w:val="0"/>
           <w:numId w:val="7"/>
         </w:numPr>
       </w:pPr>
       <w:r>
+        <w:lastRenderedPageBreak/>
         <w:t>Utilisation d’Express, bibliothèque serveur pour NodeJS qui permet de récupérer les fontes puis de les envoyer au client</w:t>
       </w:r>
     </w:p>
     <w:p>
       <w:pPr>
-        <w:pStyle w:val="Pardeliste"/>
+        <w:pStyle w:val="Paragraphedeliste"/>
         <w:numPr>
           <w:ilvl w:val="0"/>
           <w:numId w:val="7"/>
         </w:numPr>
       </w:pPr>
       <w:r>
+        <w:t>Côté client, Java</w:t>
+      </w:r>
+      <w:r>
+        <w:t>S</w:t>
+      </w:r>
+      <w:r>
+        <w:t>cript classique pour une interface utilisateur minimaliste</w:t>
+      </w:r>
+    </w:p>
+    <w:p>
+      <w:pPr>
+        <w:pStyle w:val="Titre3"/>
+        <w:numPr>
+          <w:ilvl w:val="0"/>
+          <w:numId w:val="6"/>
+        </w:numPr>
+      </w:pPr>
+      <w:r>
+        <w:t>Soutien pour finaliser la nouvelle version de l’interface utilisateur</w:t>
+      </w:r>
+    </w:p>
+    <w:p>
+      <w:pPr>
+        <w:pStyle w:val="Paragraphedeliste"/>
+        <w:numPr>
+          <w:ilvl w:val="0"/>
+          <w:numId w:val="8"/>
+        </w:numPr>
+      </w:pPr>
+      <w:r>
+        <w:t>A l’approche de la date de mise en recette de la nouvelle version de l’interface utilisateurs, beaucoup de petites tâches à effectuer / bugs à corriger</w:t>
+      </w:r>
+    </w:p>
+    <w:p>
+      <w:pPr>
+        <w:pStyle w:val="Paragraphedeliste"/>
+        <w:numPr>
+          <w:ilvl w:val="0"/>
+          <w:numId w:val="8"/>
+        </w:numPr>
+      </w:pPr>
+      <w:r>
+        <w:t>Contexte adapté à la prise en main de l’outil, à l’apprentissage du fonctionnement de l’application et de son interface</w:t>
+      </w:r>
+    </w:p>
+    <w:p>
+      <w:pPr>
+        <w:pStyle w:val="Paragraphedeliste"/>
+        <w:numPr>
+          <w:ilvl w:val="0"/>
+          <w:numId w:val="8"/>
+        </w:numPr>
+      </w:pPr>
+      <w:r>
+        <w:t>For</w:t>
+      </w:r>
+      <w:r>
+        <w:t xml:space="preserve">mation aux procédures de </w:t>
+      </w:r>
+      <w:r>
+        <w:t>gestion de versions</w:t>
+      </w:r>
+      <w:r>
+        <w:t xml:space="preserve"> avec </w:t>
+      </w:r>
+      <w:r>
+        <w:t>GIT</w:t>
+      </w:r>
+      <w:r>
+        <w:t>, différentes de celles que j’avais pu utiliser auparavant</w:t>
+      </w:r>
+    </w:p>
+    <w:p>
+      <w:pPr>
+        <w:pStyle w:val="Titre3"/>
+        <w:numPr>
+          <w:ilvl w:val="0"/>
+          <w:numId w:val="6"/>
+        </w:numPr>
+      </w:pPr>
+      <w:r>
+        <w:t>Tentative de déplacement d’une opération complexe du serveur au client</w:t>
+      </w:r>
+    </w:p>
+    <w:p>
+      <w:pPr>
+        <w:pStyle w:val="Paragraphedeliste"/>
+        <w:numPr>
+          <w:ilvl w:val="0"/>
+          <w:numId w:val="9"/>
+        </w:numPr>
+      </w:pPr>
+      <w:r>
+        <w:t xml:space="preserve">Problématique : l’export des polices de caractère </w:t>
+      </w:r>
+      <w:r>
+        <w:t>peut nécessiter une opération de « merge » (mise à plat) si demande de la part de l’utilisateur</w:t>
+      </w:r>
+      <w:r>
+        <w:t xml:space="preserve">. Elle est faite côté serveur mais l’effectuer côté client augmenterait la fiabilité et diminuerait </w:t>
+      </w:r>
+      <w:r>
+        <w:t>le</w:t>
+      </w:r>
+      <w:r>
+        <w:t xml:space="preserve"> temps de réponse.</w:t>
+      </w:r>
+      <w:r>
+        <w:t xml:space="preserve"> Malheureusement, un bug existait dans la précédente implémentation de cette opération, qui avait été mise de côté.</w:t>
+      </w:r>
+    </w:p>
+    <w:p>
+      <w:pPr>
+        <w:pStyle w:val="Paragraphedeliste"/>
+        <w:numPr>
+          <w:ilvl w:val="0"/>
+          <w:numId w:val="9"/>
+        </w:numPr>
+      </w:pPr>
+      <w:r>
+        <w:t>Le but était de tenter de faire fonctionner l’opération du côté client et, en cas d’échec, déceler le bug responsable</w:t>
+      </w:r>
+    </w:p>
+    <w:p>
+      <w:pPr>
+        <w:pStyle w:val="Paragraphedeliste"/>
+        <w:numPr>
+          <w:ilvl w:val="0"/>
+          <w:numId w:val="9"/>
+        </w:numPr>
+      </w:pPr>
+      <w:r>
+        <w:t xml:space="preserve">Après réussite de l’opération (il a fallu collaborer pour repérer les paramètres des fontes à modifier pour faire marcher l’export), constat de problèmes lors de la mise à plat : certaines formes ne sont pas supportées </w:t>
+      </w:r>
+      <w:r>
+        <w:t xml:space="preserve">(pour la mise à plat) </w:t>
+      </w:r>
+      <w:r>
+        <w:t>par la</w:t>
+      </w:r>
+      <w:r>
+        <w:t xml:space="preserve"> bibliothèque (P</w:t>
+      </w:r>
+      <w:r>
+        <w:t>aper</w:t>
+      </w:r>
+      <w:r>
+        <w:t>.js</w:t>
+      </w:r>
+      <w:r>
+        <w:t>) en charge de l’opération</w:t>
+      </w:r>
+    </w:p>
+    <w:p>
+      <w:pPr>
+        <w:pStyle w:val="Paragraphedeliste"/>
+        <w:numPr>
+          <w:ilvl w:val="0"/>
+          <w:numId w:val="9"/>
+        </w:numPr>
+      </w:pPr>
+      <w:r>
+        <w:t>Nouveau but : faire remonter le bug aux créateur</w:t>
+      </w:r>
+      <w:r>
+        <w:t>s</w:t>
+      </w:r>
+      <w:r>
+        <w:t xml:space="preserve"> de la bibliothèque utilisée (développée en open-source) via github. Toutefois, nécessité d’obtenir avant cela un « reduced testcase », cas de test le plus simple possible mettant en avant le bug rencontré afin de permettre à des développeurs tiers de le repérer puis de le résoudre</w:t>
+      </w:r>
+    </w:p>
+    <w:p>
+      <w:pPr>
+        <w:pStyle w:val="Titre3"/>
+        <w:numPr>
+          <w:ilvl w:val="0"/>
+          <w:numId w:val="6"/>
+        </w:numPr>
+      </w:pPr>
+      <w:r>
+        <w:t>Développement de tutoriels pour faciliter l’expérience utilisateur</w:t>
+      </w:r>
+    </w:p>
+    <w:p>
+      <w:pPr>
+        <w:pStyle w:val="Paragraphedeliste"/>
+        <w:numPr>
+          <w:ilvl w:val="0"/>
+          <w:numId w:val="10"/>
+        </w:numPr>
+      </w:pPr>
+      <w:r>
+        <w:t xml:space="preserve">La complexité de l’application ne devant pas être un frein pour </w:t>
+      </w:r>
+      <w:r>
+        <w:t xml:space="preserve">un </w:t>
+      </w:r>
+      <w:r>
+        <w:t>nouveau client potentiel</w:t>
+      </w:r>
+      <w:r>
+        <w:t>, certains points (les plus techniques</w:t>
+      </w:r>
+      <w:r>
+        <w:t xml:space="preserve">) doivent être expliqués à </w:t>
+      </w:r>
+      <w:r>
+        <w:t xml:space="preserve">l’utilisateur sous la forme de panneau superposés à l’interface qui ne doivent être </w:t>
+      </w:r>
+      <w:r>
+        <w:t>affichés qu’à la première utilisation des fonctionnalités concernées</w:t>
+      </w:r>
+    </w:p>
+    <w:p>
+      <w:pPr>
+        <w:pStyle w:val="Paragraphedeliste"/>
+        <w:numPr>
+          <w:ilvl w:val="0"/>
+          <w:numId w:val="10"/>
+        </w:numPr>
+      </w:pPr>
+      <w:r>
+        <w:t>Utilisation d’un contenu additio</w:t>
+      </w:r>
+      <w:r>
+        <w:t>n</w:t>
+      </w:r>
+      <w:r>
+        <w:t>nel venant se greffer sur</w:t>
+      </w:r>
+      <w:r>
+        <w:t xml:space="preserve"> React,</w:t>
+      </w:r>
+      <w:r>
+        <w:t xml:space="preserve"> la bibliothèque utilisée pour gérer l’interface utilisateur, </w:t>
+      </w:r>
+      <w:r>
+        <w:t xml:space="preserve">nommé </w:t>
+      </w:r>
+      <w:r>
+        <w:t>React-joyride</w:t>
+      </w:r>
+    </w:p>
+    <w:p>
+      <w:pPr>
+        <w:pStyle w:val="Paragraphedeliste"/>
+        <w:numPr>
+          <w:ilvl w:val="0"/>
+          <w:numId w:val="10"/>
+        </w:numPr>
+      </w:pPr>
+      <w:r>
+        <w:t>Gestion de la persistance des données, automatique dans l’application pour sauvegarder constamment les données utilisateur</w:t>
+      </w:r>
+    </w:p>
+    <w:p>
+      <w:pPr>
+        <w:pStyle w:val="Paragraphedeliste"/>
+        <w:numPr>
+          <w:ilvl w:val="0"/>
+          <w:numId w:val="10"/>
+        </w:numPr>
+      </w:pPr>
+      <w:r>
+        <w:t>Apprentissage des bonnes pratiques pour la séparation de la logique et de la présentation, parfois ambiguë au sein d’un même composant React</w:t>
+      </w:r>
+    </w:p>
+    <w:p>
+      <w:pPr>
+        <w:pStyle w:val="Titre2"/>
+      </w:pPr>
+      <w:r>
+        <w:t>III)</w:t>
+      </w:r>
+      <w:r>
+        <w:t xml:space="preserve"> Application web et typographie : entre rigueur et liberté</w:t>
+      </w:r>
+      <w:r>
+        <w:t xml:space="preserve"> (à changer - bilan)</w:t>
+      </w:r>
+    </w:p>
+    <w:p>
+      <w:pPr>
+        <w:pStyle w:val="Titre3"/>
+      </w:pPr>
+      <w:r>
+        <w:t xml:space="preserve">a) </w:t>
+      </w:r>
+      <w:r>
+        <w:t>Interface complexe : nécessité de rigueur car maintenabilité fragile</w:t>
+      </w:r>
+    </w:p>
+    <w:p>
+      <w:pPr>
+        <w:pStyle w:val="Paragraphedeliste"/>
+        <w:numPr>
+          <w:ilvl w:val="0"/>
+          <w:numId w:val="3"/>
+        </w:numPr>
+      </w:pPr>
+      <w:r>
+        <w:t>Apprentissage des bonnes pratiques d’organisations (dossiers, nommages) d’une application web écrite entièrement en Javascript</w:t>
+      </w:r>
+    </w:p>
+    <w:p>
+      <w:pPr>
+        <w:pStyle w:val="Paragraphedeliste"/>
+        <w:numPr>
+          <w:ilvl w:val="0"/>
+          <w:numId w:val="3"/>
+        </w:numPr>
+      </w:pPr>
+      <w:r>
+        <w:t>Découverte de la gestion de l’« état » d’une application, au cœur de la philosophie de React</w:t>
+      </w:r>
+    </w:p>
+    <w:p>
+      <w:pPr>
+        <w:pStyle w:val="Paragraphedeliste"/>
+        <w:numPr>
+          <w:ilvl w:val="0"/>
+          <w:numId w:val="3"/>
+        </w:numPr>
+      </w:pPr>
+      <w:r>
+        <w:t>Prise en main de la syntaxe ES6 (dernière version de JS) qui permet d’alléger le volume du code et de le clarifier, toujours au profit de la maintenabilité, de même que le JSX de React</w:t>
+      </w:r>
+    </w:p>
+    <w:p>
+      <w:pPr>
+        <w:pStyle w:val="Paragraphedeliste"/>
+        <w:numPr>
+          <w:ilvl w:val="0"/>
+          <w:numId w:val="3"/>
+        </w:numPr>
+      </w:pPr>
+      <w:r>
         <w:lastRenderedPageBreak/>
-        <w:t>Côté client, Java</w:t>
-      </w:r>
-      <w:r>
-        <w:t>S</w:t>
-      </w:r>
-      <w:r>
-        <w:t>cript classique pour une interface utilisateur minimaliste</w:t>
-      </w:r>
+        <w:t>Importance de définir des règles et conventions communes à respecter, même au sein d’une équipe réduite</w:t>
+      </w:r>
+    </w:p>
+    <w:p>
+      <w:pPr>
+        <w:pStyle w:val="Paragraphedeliste"/>
+        <w:numPr>
+          <w:ilvl w:val="0"/>
+          <w:numId w:val="3"/>
+        </w:numPr>
+      </w:pPr>
+      <w:r>
+        <w:t>Privilégier la modularité pour obtenir un code le plus réutilisable possible, notamment pour se préparer à une évolution très rapide des outils/standards utilisés (propre au JS)</w:t>
+      </w:r>
+    </w:p>
+    <w:p>
+      <w:pPr>
+        <w:pStyle w:val="Paragraphedeliste"/>
+      </w:pPr>
     </w:p>
     <w:p>
       <w:pPr>
         <w:pStyle w:val="Titre3"/>
-        <w:numPr>
-          <w:ilvl w:val="0"/>
-          <w:numId w:val="6"/>
-        </w:numPr>
-      </w:pPr>
-      <w:r>
-        <w:t>Soutien pour finaliser la nouvelle version de l’interface utilisateur</w:t>
-      </w:r>
-    </w:p>
-    <w:p>
-      <w:pPr>
-        <w:pStyle w:val="Pardeliste"/>
-        <w:numPr>
-          <w:ilvl w:val="0"/>
-          <w:numId w:val="8"/>
-        </w:numPr>
-      </w:pPr>
-      <w:r>
-        <w:t>A l’approche de la date de mise en recette de la nouvelle version de l’interface utilisateurs, beaucoup de petites tâches à effectuer / bugs à corriger</w:t>
-      </w:r>
-    </w:p>
-    <w:p>
-      <w:pPr>
-        <w:pStyle w:val="Pardeliste"/>
-        <w:numPr>
-          <w:ilvl w:val="0"/>
-          <w:numId w:val="8"/>
-        </w:numPr>
-      </w:pPr>
-      <w:r>
-        <w:t>Contexte adapté à la prise en main de l’outil, à l’apprentissage du fonctionnement de l’application et de son interface</w:t>
-      </w:r>
-    </w:p>
-    <w:p>
-      <w:pPr>
-        <w:pStyle w:val="Pardeliste"/>
-        <w:numPr>
-          <w:ilvl w:val="0"/>
-          <w:numId w:val="8"/>
-        </w:numPr>
-      </w:pPr>
-      <w:r>
-        <w:t>For</w:t>
-      </w:r>
-      <w:r>
-        <w:t xml:space="preserve">mation aux procédures de </w:t>
-      </w:r>
-      <w:r>
-        <w:t>gestion de versions</w:t>
-      </w:r>
-      <w:r>
-        <w:t xml:space="preserve"> avec </w:t>
-      </w:r>
-      <w:r>
-        <w:t>GIT</w:t>
-      </w:r>
-      <w:r>
-        <w:t>, différentes de celles que j’avais pu utiliser auparavant</w:t>
-      </w:r>
-    </w:p>
-    <w:p>
-      <w:pPr>
-        <w:pStyle w:val="Titre3"/>
-        <w:numPr>
-          <w:ilvl w:val="0"/>
-          <w:numId w:val="6"/>
-        </w:numPr>
-      </w:pPr>
-      <w:r>
-        <w:t>Tentative de déplacement d’une opération complexe du serveur au client</w:t>
-      </w:r>
-    </w:p>
-    <w:p>
-      <w:pPr>
-        <w:pStyle w:val="Pardeliste"/>
-        <w:numPr>
-          <w:ilvl w:val="0"/>
-          <w:numId w:val="9"/>
-        </w:numPr>
-      </w:pPr>
-      <w:r>
-        <w:t xml:space="preserve">Problématique : l’export des polices de caractère </w:t>
-      </w:r>
-      <w:r>
-        <w:t>peut nécessiter une opération de « merge » (mise à plat) si demande de la part de l’utilisateur</w:t>
-      </w:r>
-      <w:r>
-        <w:t xml:space="preserve">. Elle est faite côté serveur mais l’effectuer côté client augmenterait la fiabilité et diminuerait </w:t>
-      </w:r>
-      <w:r>
-        <w:t>le</w:t>
-      </w:r>
-      <w:r>
-        <w:t xml:space="preserve"> temps de réponse.</w:t>
-      </w:r>
-      <w:r>
-        <w:t xml:space="preserve"> Malheureusement, un bug existait dans la précédente implémentation de cette opération, qui avait été mise de côté.</w:t>
-      </w:r>
-    </w:p>
-    <w:p>
-      <w:pPr>
-        <w:pStyle w:val="Pardeliste"/>
-        <w:numPr>
-          <w:ilvl w:val="0"/>
-          <w:numId w:val="9"/>
-        </w:numPr>
-      </w:pPr>
-      <w:r>
-        <w:t>Le but était de tenter de faire fonctionner l’opération du côté client et, en cas d’échec, déceler le bug responsable</w:t>
-      </w:r>
-    </w:p>
-    <w:p>
-      <w:pPr>
-        <w:pStyle w:val="Pardeliste"/>
-        <w:numPr>
-          <w:ilvl w:val="0"/>
-          <w:numId w:val="9"/>
-        </w:numPr>
-      </w:pPr>
-      <w:r>
-        <w:t xml:space="preserve">Après réussite de l’opération (il a fallu collaborer pour repérer les paramètres des fontes à modifier pour faire marcher l’export), constat de problèmes lors de la mise à plat : certaines formes ne sont pas supportées </w:t>
-      </w:r>
-      <w:r>
-        <w:t xml:space="preserve">(pour la mise à plat) </w:t>
-      </w:r>
-      <w:r>
-        <w:t>par la</w:t>
-      </w:r>
-      <w:r>
-        <w:t xml:space="preserve"> bibliothèque (P</w:t>
-      </w:r>
-      <w:r>
-        <w:t>aper</w:t>
-      </w:r>
-      <w:r>
-        <w:t>.js</w:t>
-      </w:r>
-      <w:r>
-        <w:t>) en charge de l’opération</w:t>
-      </w:r>
-    </w:p>
-    <w:p>
-      <w:pPr>
-        <w:pStyle w:val="Pardeliste"/>
-        <w:numPr>
-          <w:ilvl w:val="0"/>
-          <w:numId w:val="9"/>
-        </w:numPr>
-      </w:pPr>
-      <w:r>
-        <w:t>Nouveau but : faire remonter le bug aux créateur</w:t>
-      </w:r>
-      <w:r>
-        <w:t xml:space="preserve"> de la bibliothèque utilisée (développée en open-source) via github. Toutefois, nécessité d’obtenir avant cela un « reduced testcase », cas de test le plus simple possible mettant en avant le bug rencontré afin de permettre à des développeurs tiers de le repérer puis de le résoudre</w:t>
-      </w:r>
-    </w:p>
-    <w:p>
-      <w:pPr>
-        <w:pStyle w:val="Titre3"/>
-        <w:numPr>
-          <w:ilvl w:val="0"/>
-          <w:numId w:val="6"/>
-        </w:numPr>
-      </w:pPr>
-      <w:r>
-        <w:t>Développement de tutoriels pour faciliter l’expérience utilisateur</w:t>
-      </w:r>
-    </w:p>
-    <w:p>
-      <w:pPr>
-        <w:pStyle w:val="Pardeliste"/>
-        <w:numPr>
-          <w:ilvl w:val="0"/>
-          <w:numId w:val="10"/>
-        </w:numPr>
-      </w:pPr>
-      <w:r>
-        <w:t xml:space="preserve">La complexité de l’application ne devant pas être un frein pour </w:t>
-      </w:r>
-      <w:r>
-        <w:t xml:space="preserve">un </w:t>
-      </w:r>
-      <w:r>
-        <w:t>nouveau client potentiel</w:t>
-      </w:r>
-      <w:r>
-        <w:t>, certains points (les plus techniques</w:t>
-      </w:r>
-      <w:r>
-        <w:t xml:space="preserve">) doivent être expliqués à </w:t>
-      </w:r>
-      <w:r>
-        <w:t xml:space="preserve">l’utilisateur sous la forme de panneau superposés à l’interface qui ne doivent être </w:t>
-      </w:r>
-      <w:r>
-        <w:t>affichés qu’à la première utilisation des fonctionnalités concernées</w:t>
-      </w:r>
-    </w:p>
-    <w:p>
-      <w:pPr>
-        <w:pStyle w:val="Pardeliste"/>
-        <w:numPr>
-          <w:ilvl w:val="0"/>
-          <w:numId w:val="10"/>
-        </w:numPr>
-      </w:pPr>
-      <w:r>
-        <w:t>Utilisation d’un contenu additio</w:t>
-      </w:r>
-      <w:r>
-        <w:t>n</w:t>
-      </w:r>
-      <w:r>
-        <w:t>nel venant se greffer sur</w:t>
-      </w:r>
-      <w:r>
-        <w:t xml:space="preserve"> React,</w:t>
-      </w:r>
-      <w:r>
-        <w:t xml:space="preserve"> la bibliothèque utilisée pour gérer l’interface utilisateur, </w:t>
-      </w:r>
-      <w:r>
-        <w:t xml:space="preserve">nommé </w:t>
-      </w:r>
-      <w:r>
-        <w:t>React-joyride</w:t>
-      </w:r>
-    </w:p>
-    <w:p>
-      <w:pPr>
-        <w:pStyle w:val="Pardeliste"/>
-        <w:numPr>
-          <w:ilvl w:val="0"/>
-          <w:numId w:val="10"/>
-        </w:numPr>
-      </w:pPr>
-      <w:r>
-        <w:t>Gestion de la persistance des données, automatique dans l’application pour sauvegarder constamment les données utilisateur</w:t>
-      </w:r>
-    </w:p>
-    <w:p>
-      <w:pPr>
-        <w:pStyle w:val="Pardeliste"/>
-        <w:numPr>
-          <w:ilvl w:val="0"/>
-          <w:numId w:val="10"/>
-        </w:numPr>
-      </w:pPr>
-      <w:r>
-        <w:t>Apprentissage des bonnes pratiques pour la séparation de la logique et de la présentation, parfois ambiguë au sein d’un même composant React</w:t>
+      </w:pPr>
+      <w:r>
+        <w:t xml:space="preserve">b) </w:t>
+      </w:r>
+      <w:r>
+        <w:t>Interface web pour la typographie :</w:t>
+      </w:r>
+      <w:r>
+        <w:t xml:space="preserve"> possibilités nombreuses dans le but d’offrir de la créativité aux utilisateurs</w:t>
+      </w:r>
+    </w:p>
+    <w:p>
+      <w:pPr>
+        <w:pStyle w:val="Paragraphedeliste"/>
+        <w:numPr>
+          <w:ilvl w:val="0"/>
+          <w:numId w:val="12"/>
+        </w:numPr>
+      </w:pPr>
+      <w:r>
+        <w:t>Travail constant sur l’interface pour se conformer au modèle économique</w:t>
+      </w:r>
+      <w:r>
+        <w:t xml:space="preserve"> (changement de stratégie pendant ma présence en stage par ex)</w:t>
+      </w:r>
+    </w:p>
+    <w:p>
+      <w:pPr>
+        <w:pStyle w:val="Paragraphedeliste"/>
+        <w:numPr>
+          <w:ilvl w:val="0"/>
+          <w:numId w:val="12"/>
+        </w:numPr>
+      </w:pPr>
+      <w:r>
+        <w:t xml:space="preserve">Initiation à la description d’éléments d’une police via du code </w:t>
+      </w:r>
+      <w:r>
+        <w:t>JSON</w:t>
       </w:r>
       <w:bookmarkStart w:id="0" w:name="_GoBack"/>
       <w:bookmarkEnd w:id="0"/>
+      <w:r>
+        <w:t xml:space="preserve"> (coffeescript)</w:t>
+      </w:r>
     </w:p>
     <w:p>
       <w:pPr>
         <w:pStyle w:val="Titre2"/>
       </w:pPr>
       <w:r>
-        <w:t>III)</w:t>
-      </w:r>
-      <w:r>
-        <w:t xml:space="preserve"> Application web et typographie : entre rigueur et liberté</w:t>
-      </w:r>
-    </w:p>
-    <w:p>
-      <w:pPr>
-        <w:pStyle w:val="Pardeliste"/>
-        <w:numPr>
-          <w:ilvl w:val="0"/>
-          <w:numId w:val="3"/>
-        </w:numPr>
-      </w:pPr>
-      <w:r>
-        <w:t>Interface complexe : nécessité de rigueur car maintenabilité fragile</w:t>
-      </w:r>
-    </w:p>
-    <w:p>
-      <w:pPr>
-        <w:pStyle w:val="Pardeliste"/>
-        <w:numPr>
-          <w:ilvl w:val="0"/>
-          <w:numId w:val="3"/>
-        </w:numPr>
-      </w:pPr>
-      <w:r>
-        <w:t>Interface web pour la typographie :</w:t>
-      </w:r>
-      <w:r>
-        <w:t xml:space="preserve"> possibilités nombreuses dans le but d’offrir de la créativité aux utilisateurs</w:t>
+        <w:t>Conclusion</w:t>
+      </w:r>
+    </w:p>
+    <w:p>
+      <w:pPr>
+        <w:pStyle w:val="Paragraphedeliste"/>
+        <w:numPr>
+          <w:ilvl w:val="0"/>
+          <w:numId w:val="4"/>
+        </w:numPr>
+      </w:pPr>
+      <w:r>
+        <w:t>Découverte d’une nouvelle manière de travailler dans un contexte d’application web</w:t>
+      </w:r>
+    </w:p>
+    <w:p>
+      <w:pPr>
+        <w:pStyle w:val="Paragraphedeliste"/>
+        <w:numPr>
+          <w:ilvl w:val="0"/>
+          <w:numId w:val="4"/>
+        </w:numPr>
+      </w:pPr>
+      <w:r>
+        <w:t>Découverte de</w:t>
+      </w:r>
+      <w:r>
+        <w:t>s bases de</w:t>
+      </w:r>
+      <w:r>
+        <w:t xml:space="preserve"> la typographie</w:t>
+      </w:r>
+      <w:r>
+        <w:t xml:space="preserve"> </w:t>
+      </w:r>
+    </w:p>
+    <w:p>
+      <w:pPr>
+        <w:pStyle w:val="Paragraphedeliste"/>
+        <w:numPr>
+          <w:ilvl w:val="0"/>
+          <w:numId w:val="4"/>
+        </w:numPr>
+      </w:pPr>
+      <w:r>
+        <w:t>Observation des rouages d’</w:t>
+      </w:r>
+      <w:r>
+        <w:t xml:space="preserve">un framework dédié à </w:t>
+      </w:r>
+      <w:r>
+        <w:t>l’</w:t>
+      </w:r>
+      <w:r>
+        <w:t>interface utilisateur</w:t>
+      </w:r>
+      <w:r>
+        <w:t xml:space="preserve">, de la mise en place de celui-ci </w:t>
+      </w:r>
+      <w:r>
+        <w:t>au service d’une application (ce qui correspond aux attentes émises)</w:t>
+      </w:r>
+    </w:p>
+    <w:p>
+      <w:pPr>
+        <w:pStyle w:val="Paragraphedeliste"/>
+        <w:numPr>
+          <w:ilvl w:val="0"/>
+          <w:numId w:val="4"/>
+        </w:numPr>
+      </w:pPr>
+      <w:r>
+        <w:t>Equipe réduite donc collaboration totale</w:t>
+      </w:r>
+    </w:p>
+    <w:p>
+      <w:pPr>
+        <w:pStyle w:val="Paragraphedeliste"/>
+        <w:numPr>
+          <w:ilvl w:val="0"/>
+          <w:numId w:val="4"/>
+        </w:numPr>
+      </w:pPr>
+      <w:r>
+        <w:t>Rencontre de problématiques observables avec une utilisation poussée de certaines bibliothèques</w:t>
+      </w:r>
+    </w:p>
+    <w:p>
+      <w:pPr>
+        <w:pStyle w:val="Paragraphedeliste"/>
+        <w:numPr>
+          <w:ilvl w:val="0"/>
+          <w:numId w:val="4"/>
+        </w:numPr>
+      </w:pPr>
+      <w:r>
+        <w:t>Progression avec React et prise d’autonomie, participation active au développement de l’application</w:t>
+      </w:r>
+      <w:r>
+        <w:t xml:space="preserve"> et à la résolution de bugs</w:t>
       </w:r>
     </w:p>
     <w:p/>
@@ -770,110 +992,96 @@
         <w:pStyle w:val="Titre2"/>
       </w:pPr>
       <w:r>
-        <w:t>Conclusion</w:t>
-      </w:r>
-    </w:p>
-    <w:p>
-      <w:pPr>
-        <w:pStyle w:val="Pardeliste"/>
-        <w:numPr>
-          <w:ilvl w:val="0"/>
-          <w:numId w:val="4"/>
-        </w:numPr>
-      </w:pPr>
-      <w:r>
-        <w:t>Découverte d’une nouvelle manière de travailler dans un contexte d’application web</w:t>
-      </w:r>
-    </w:p>
-    <w:p>
-      <w:pPr>
-        <w:pStyle w:val="Pardeliste"/>
-        <w:numPr>
-          <w:ilvl w:val="0"/>
-          <w:numId w:val="4"/>
-        </w:numPr>
-      </w:pPr>
-      <w:r>
-        <w:t>Découverte de</w:t>
-      </w:r>
-      <w:r>
-        <w:t>s bases de</w:t>
-      </w:r>
-      <w:r>
-        <w:t xml:space="preserve"> la typographie</w:t>
-      </w:r>
-      <w:r>
-        <w:t xml:space="preserve"> </w:t>
-      </w:r>
-    </w:p>
-    <w:p>
-      <w:pPr>
-        <w:pStyle w:val="Pardeliste"/>
-        <w:numPr>
-          <w:ilvl w:val="0"/>
-          <w:numId w:val="4"/>
-        </w:numPr>
-      </w:pPr>
-      <w:r>
-        <w:lastRenderedPageBreak/>
-        <w:t>Observation des rouages d’</w:t>
-      </w:r>
-      <w:r>
-        <w:t xml:space="preserve">un framework dédié à </w:t>
-      </w:r>
-      <w:r>
-        <w:t>l’</w:t>
-      </w:r>
-      <w:r>
-        <w:t>interface utilisateur</w:t>
-      </w:r>
-      <w:r>
-        <w:t xml:space="preserve">, de la mise en place de celui-ci </w:t>
-      </w:r>
-      <w:r>
-        <w:t>au service d’une application (ce qui correspond aux attentes émises)</w:t>
-      </w:r>
-    </w:p>
-    <w:p>
-      <w:pPr>
-        <w:pStyle w:val="Pardeliste"/>
-        <w:numPr>
-          <w:ilvl w:val="0"/>
-          <w:numId w:val="4"/>
-        </w:numPr>
-      </w:pPr>
-      <w:r>
-        <w:t>Equipe réduite donc collaboration totale</w:t>
-      </w:r>
-    </w:p>
-    <w:p>
-      <w:pPr>
-        <w:pStyle w:val="Pardeliste"/>
-        <w:numPr>
-          <w:ilvl w:val="0"/>
-          <w:numId w:val="4"/>
-        </w:numPr>
-      </w:pPr>
-      <w:r>
-        <w:t>Rencontre de problématiques observables avec une utilisation poussée de certaines bibliothèques</w:t>
-      </w:r>
-    </w:p>
-    <w:p>
-      <w:pPr>
-        <w:pStyle w:val="Pardeliste"/>
-        <w:numPr>
-          <w:ilvl w:val="0"/>
-          <w:numId w:val="4"/>
-        </w:numPr>
-      </w:pPr>
-      <w:r>
-        <w:t>Progression avec React et prise d’autonomie, participation active au développement de l’application</w:t>
-      </w:r>
-      <w:r>
-        <w:t xml:space="preserve"> et à la résolution de bugs</w:t>
-      </w:r>
-    </w:p>
-    <w:p/>
+        <w:t>Remerciements :</w:t>
+      </w:r>
+    </w:p>
+    <w:p>
+      <w:pPr>
+        <w:pStyle w:val="Paragraphedeliste"/>
+        <w:numPr>
+          <w:ilvl w:val="0"/>
+          <w:numId w:val="11"/>
+        </w:numPr>
+      </w:pPr>
+      <w:r>
+        <w:t xml:space="preserve">Louis-Rémi Babé : </w:t>
+      </w:r>
+    </w:p>
+    <w:p>
+      <w:pPr>
+        <w:pStyle w:val="Paragraphedeliste"/>
+        <w:numPr>
+          <w:ilvl w:val="0"/>
+          <w:numId w:val="11"/>
+        </w:numPr>
+      </w:pPr>
+      <w:r>
+        <w:t>François Poizat :</w:t>
+      </w:r>
+    </w:p>
+    <w:p>
+      <w:pPr>
+        <w:pStyle w:val="Paragraphedeliste"/>
+        <w:numPr>
+          <w:ilvl w:val="0"/>
+          <w:numId w:val="11"/>
+        </w:numPr>
+      </w:pPr>
+      <w:r>
+        <w:t xml:space="preserve">Yannick Mathey : </w:t>
+      </w:r>
+    </w:p>
+    <w:p>
+      <w:pPr>
+        <w:pStyle w:val="Paragraphedeliste"/>
+        <w:numPr>
+          <w:ilvl w:val="0"/>
+          <w:numId w:val="11"/>
+        </w:numPr>
+      </w:pPr>
+      <w:r>
+        <w:t xml:space="preserve">Yann Guillet : </w:t>
+      </w:r>
+    </w:p>
+    <w:p>
+      <w:pPr>
+        <w:pStyle w:val="Paragraphedeliste"/>
+        <w:numPr>
+          <w:ilvl w:val="0"/>
+          <w:numId w:val="11"/>
+        </w:numPr>
+      </w:pPr>
+      <w:r>
+        <w:t>Pierre Poizat</w:t>
+      </w:r>
+      <w:r>
+        <w:t xml:space="preserve"> : </w:t>
+      </w:r>
+    </w:p>
+    <w:p>
+      <w:pPr>
+        <w:pStyle w:val="Paragraphedeliste"/>
+        <w:numPr>
+          <w:ilvl w:val="0"/>
+          <w:numId w:val="11"/>
+        </w:numPr>
+      </w:pPr>
+      <w:r>
+        <w:t xml:space="preserve">Ariane Baron : </w:t>
+      </w:r>
+    </w:p>
+    <w:p>
+      <w:pPr>
+        <w:pStyle w:val="Paragraphedeliste"/>
+        <w:numPr>
+          <w:ilvl w:val="0"/>
+          <w:numId w:val="11"/>
+        </w:numPr>
+      </w:pPr>
+      <w:r>
+        <w:t>Pierre-Antoine Champin :</w:t>
+      </w:r>
+    </w:p>
     <w:p>
       <w:pPr>
         <w:pStyle w:val="Titre2"/>
@@ -894,8 +1102,121 @@
 </file>
 
 <file path=word/numbering.xml><?xml version="1.0" encoding="utf-8"?>
-<w:numbering xmlns:wpc="http://schemas.microsoft.com/office/word/2010/wordprocessingCanvas" xmlns:mo="http://schemas.microsoft.com/office/mac/office/2008/main" xmlns:mc="http://schemas.openxmlformats.org/markup-compatibility/2006" xmlns:mv="urn:schemas-microsoft-com:mac:vml" xmlns:o="urn:schemas-microsoft-com:office:office" xmlns:r="http://schemas.openxmlformats.org/officeDocument/2006/relationships" xmlns:m="http://schemas.openxmlformats.org/officeDocument/2006/math" xmlns:v="urn:schemas-microsoft-com:vml" xmlns:wp14="http://schemas.microsoft.com/office/word/2010/wordprocessingDrawing" xmlns:wp="http://schemas.openxmlformats.org/drawingml/2006/wordprocessingDrawing" xmlns:w10="urn:schemas-microsoft-com:office:word" xmlns:w="http://schemas.openxmlformats.org/wordprocessingml/2006/main" xmlns:w14="http://schemas.microsoft.com/office/word/2010/wordml" xmlns:w15="http://schemas.microsoft.com/office/word/2012/wordml" xmlns:wpg="http://schemas.microsoft.com/office/word/2010/wordprocessingGroup" xmlns:wpi="http://schemas.microsoft.com/office/word/2010/wordprocessingInk" xmlns:wne="http://schemas.microsoft.com/office/word/2006/wordml" xmlns:wps="http://schemas.microsoft.com/office/word/2010/wordprocessingShape" mc:Ignorable="w14 w15 wp14">
-  <w:abstractNum w:abstractNumId="0">
+<w:numbering xmlns:wpc="http://schemas.microsoft.com/office/word/2010/wordprocessingCanvas" xmlns:cx="http://schemas.microsoft.com/office/drawing/2014/chartex" xmlns:cx1="http://schemas.microsoft.com/office/drawing/2015/9/8/chartex" xmlns:cx2="http://schemas.microsoft.com/office/drawing/2015/10/21/chartex" xmlns:mc="http://schemas.openxmlformats.org/markup-compatibility/2006" xmlns:o="urn:schemas-microsoft-com:office:office" xmlns:r="http://schemas.openxmlformats.org/officeDocument/2006/relationships" xmlns:m="http://schemas.openxmlformats.org/officeDocument/2006/math" xmlns:v="urn:schemas-microsoft-com:vml" xmlns:wp14="http://schemas.microsoft.com/office/word/2010/wordprocessingDrawing" xmlns:wp="http://schemas.openxmlformats.org/drawingml/2006/wordprocessingDrawing" xmlns:w10="urn:schemas-microsoft-com:office:word" xmlns:w="http://schemas.openxmlformats.org/wordprocessingml/2006/main" xmlns:w14="http://schemas.microsoft.com/office/word/2010/wordml" xmlns:w15="http://schemas.microsoft.com/office/word/2012/wordml" xmlns:w16se="http://schemas.microsoft.com/office/word/2015/wordml/symex" xmlns:wpg="http://schemas.microsoft.com/office/word/2010/wordprocessingGroup" xmlns:wpi="http://schemas.microsoft.com/office/word/2010/wordprocessingInk" xmlns:wne="http://schemas.microsoft.com/office/word/2006/wordml" xmlns:wps="http://schemas.microsoft.com/office/word/2010/wordprocessingShape" mc:Ignorable="w14 w15 w16se wp14">
+  <w:abstractNum w:abstractNumId="0" w15:restartNumberingAfterBreak="0">
+    <w:nsid w:val="0271523F"/>
+    <w:multiLevelType w:val="hybridMultilevel"/>
+    <w:tmpl w:val="F072D124"/>
+    <w:lvl w:ilvl="0" w:tplc="040C0001">
+      <w:start w:val="1"/>
+      <w:numFmt w:val="bullet"/>
+      <w:lvlText w:val=""/>
+      <w:lvlJc w:val="left"/>
+      <w:pPr>
+        <w:ind w:left="720" w:hanging="360"/>
+      </w:pPr>
+      <w:rPr>
+        <w:rFonts w:ascii="Symbol" w:hAnsi="Symbol" w:hint="default"/>
+      </w:rPr>
+    </w:lvl>
+    <w:lvl w:ilvl="1" w:tplc="040C0003" w:tentative="1">
+      <w:start w:val="1"/>
+      <w:numFmt w:val="bullet"/>
+      <w:lvlText w:val="o"/>
+      <w:lvlJc w:val="left"/>
+      <w:pPr>
+        <w:ind w:left="1440" w:hanging="360"/>
+      </w:pPr>
+      <w:rPr>
+        <w:rFonts w:ascii="Courier New" w:hAnsi="Courier New" w:cs="Courier New" w:hint="default"/>
+      </w:rPr>
+    </w:lvl>
+    <w:lvl w:ilvl="2" w:tplc="040C0005" w:tentative="1">
+      <w:start w:val="1"/>
+      <w:numFmt w:val="bullet"/>
+      <w:lvlText w:val=""/>
+      <w:lvlJc w:val="left"/>
+      <w:pPr>
+        <w:ind w:left="2160" w:hanging="360"/>
+      </w:pPr>
+      <w:rPr>
+        <w:rFonts w:ascii="Wingdings" w:hAnsi="Wingdings" w:hint="default"/>
+      </w:rPr>
+    </w:lvl>
+    <w:lvl w:ilvl="3" w:tplc="040C0001" w:tentative="1">
+      <w:start w:val="1"/>
+      <w:numFmt w:val="bullet"/>
+      <w:lvlText w:val=""/>
+      <w:lvlJc w:val="left"/>
+      <w:pPr>
+        <w:ind w:left="2880" w:hanging="360"/>
+      </w:pPr>
+      <w:rPr>
+        <w:rFonts w:ascii="Symbol" w:hAnsi="Symbol" w:hint="default"/>
+      </w:rPr>
+    </w:lvl>
+    <w:lvl w:ilvl="4" w:tplc="040C0003" w:tentative="1">
+      <w:start w:val="1"/>
+      <w:numFmt w:val="bullet"/>
+      <w:lvlText w:val="o"/>
+      <w:lvlJc w:val="left"/>
+      <w:pPr>
+        <w:ind w:left="3600" w:hanging="360"/>
+      </w:pPr>
+      <w:rPr>
+        <w:rFonts w:ascii="Courier New" w:hAnsi="Courier New" w:cs="Courier New" w:hint="default"/>
+      </w:rPr>
+    </w:lvl>
+    <w:lvl w:ilvl="5" w:tplc="040C0005" w:tentative="1">
+      <w:start w:val="1"/>
+      <w:numFmt w:val="bullet"/>
+      <w:lvlText w:val=""/>
+      <w:lvlJc w:val="left"/>
+      <w:pPr>
+        <w:ind w:left="4320" w:hanging="360"/>
+      </w:pPr>
+      <w:rPr>
+        <w:rFonts w:ascii="Wingdings" w:hAnsi="Wingdings" w:hint="default"/>
+      </w:rPr>
+    </w:lvl>
+    <w:lvl w:ilvl="6" w:tplc="040C0001" w:tentative="1">
+      <w:start w:val="1"/>
+      <w:numFmt w:val="bullet"/>
+      <w:lvlText w:val=""/>
+      <w:lvlJc w:val="left"/>
+      <w:pPr>
+        <w:ind w:left="5040" w:hanging="360"/>
+      </w:pPr>
+      <w:rPr>
+        <w:rFonts w:ascii="Symbol" w:hAnsi="Symbol" w:hint="default"/>
+      </w:rPr>
+    </w:lvl>
+    <w:lvl w:ilvl="7" w:tplc="040C0003" w:tentative="1">
+      <w:start w:val="1"/>
+      <w:numFmt w:val="bullet"/>
+      <w:lvlText w:val="o"/>
+      <w:lvlJc w:val="left"/>
+      <w:pPr>
+        <w:ind w:left="5760" w:hanging="360"/>
+      </w:pPr>
+      <w:rPr>
+        <w:rFonts w:ascii="Courier New" w:hAnsi="Courier New" w:cs="Courier New" w:hint="default"/>
+      </w:rPr>
+    </w:lvl>
+    <w:lvl w:ilvl="8" w:tplc="040C0005" w:tentative="1">
+      <w:start w:val="1"/>
+      <w:numFmt w:val="bullet"/>
+      <w:lvlText w:val=""/>
+      <w:lvlJc w:val="left"/>
+      <w:pPr>
+        <w:ind w:left="6480" w:hanging="360"/>
+      </w:pPr>
+      <w:rPr>
+        <w:rFonts w:ascii="Wingdings" w:hAnsi="Wingdings" w:hint="default"/>
+      </w:rPr>
+    </w:lvl>
+  </w:abstractNum>
+  <w:abstractNum w:abstractNumId="1" w15:restartNumberingAfterBreak="0">
     <w:nsid w:val="206A30E3"/>
     <w:multiLevelType w:val="hybridMultilevel"/>
     <w:tmpl w:val="D6F61472"/>
@@ -984,7 +1305,7 @@
       </w:pPr>
     </w:lvl>
   </w:abstractNum>
-  <w:abstractNum w:abstractNumId="1">
+  <w:abstractNum w:abstractNumId="2" w15:restartNumberingAfterBreak="0">
     <w:nsid w:val="211F69AB"/>
     <w:multiLevelType w:val="hybridMultilevel"/>
     <w:tmpl w:val="4BBE3EB0"/>
@@ -1097,7 +1418,7 @@
       </w:rPr>
     </w:lvl>
   </w:abstractNum>
-  <w:abstractNum w:abstractNumId="2">
+  <w:abstractNum w:abstractNumId="3" w15:restartNumberingAfterBreak="0">
     <w:nsid w:val="24B56E73"/>
     <w:multiLevelType w:val="hybridMultilevel"/>
     <w:tmpl w:val="E9BC5F7E"/>
@@ -1210,7 +1531,7 @@
       </w:rPr>
     </w:lvl>
   </w:abstractNum>
-  <w:abstractNum w:abstractNumId="3">
+  <w:abstractNum w:abstractNumId="4" w15:restartNumberingAfterBreak="0">
     <w:nsid w:val="34D9325C"/>
     <w:multiLevelType w:val="hybridMultilevel"/>
     <w:tmpl w:val="690A1E88"/>
@@ -1323,7 +1644,7 @@
       </w:rPr>
     </w:lvl>
   </w:abstractNum>
-  <w:abstractNum w:abstractNumId="4">
+  <w:abstractNum w:abstractNumId="5" w15:restartNumberingAfterBreak="0">
     <w:nsid w:val="355E18DD"/>
     <w:multiLevelType w:val="hybridMultilevel"/>
     <w:tmpl w:val="0F0ED282"/>
@@ -1436,7 +1757,7 @@
       </w:rPr>
     </w:lvl>
   </w:abstractNum>
-  <w:abstractNum w:abstractNumId="5">
+  <w:abstractNum w:abstractNumId="6" w15:restartNumberingAfterBreak="0">
     <w:nsid w:val="3D495108"/>
     <w:multiLevelType w:val="hybridMultilevel"/>
     <w:tmpl w:val="C012FC76"/>
@@ -1549,7 +1870,7 @@
       </w:rPr>
     </w:lvl>
   </w:abstractNum>
-  <w:abstractNum w:abstractNumId="6">
+  <w:abstractNum w:abstractNumId="7" w15:restartNumberingAfterBreak="0">
     <w:nsid w:val="50E70576"/>
     <w:multiLevelType w:val="hybridMultilevel"/>
     <w:tmpl w:val="577CB05C"/>
@@ -1662,7 +1983,119 @@
       </w:rPr>
     </w:lvl>
   </w:abstractNum>
-  <w:abstractNum w:abstractNumId="7">
+  <w:abstractNum w:abstractNumId="8" w15:restartNumberingAfterBreak="0">
+    <w:nsid w:val="57215144"/>
+    <w:multiLevelType w:val="hybridMultilevel"/>
+    <w:tmpl w:val="3404C85A"/>
+    <w:lvl w:ilvl="0" w:tplc="1B587C48">
+      <w:numFmt w:val="bullet"/>
+      <w:lvlText w:val="-"/>
+      <w:lvlJc w:val="left"/>
+      <w:pPr>
+        <w:ind w:left="720" w:hanging="360"/>
+      </w:pPr>
+      <w:rPr>
+        <w:rFonts w:ascii="Calibri" w:eastAsiaTheme="minorHAnsi" w:hAnsi="Calibri" w:cstheme="minorBidi" w:hint="default"/>
+      </w:rPr>
+    </w:lvl>
+    <w:lvl w:ilvl="1" w:tplc="040C0003" w:tentative="1">
+      <w:start w:val="1"/>
+      <w:numFmt w:val="bullet"/>
+      <w:lvlText w:val="o"/>
+      <w:lvlJc w:val="left"/>
+      <w:pPr>
+        <w:ind w:left="1440" w:hanging="360"/>
+      </w:pPr>
+      <w:rPr>
+        <w:rFonts w:ascii="Courier New" w:hAnsi="Courier New" w:cs="Courier New" w:hint="default"/>
+      </w:rPr>
+    </w:lvl>
+    <w:lvl w:ilvl="2" w:tplc="040C0005" w:tentative="1">
+      <w:start w:val="1"/>
+      <w:numFmt w:val="bullet"/>
+      <w:lvlText w:val=""/>
+      <w:lvlJc w:val="left"/>
+      <w:pPr>
+        <w:ind w:left="2160" w:hanging="360"/>
+      </w:pPr>
+      <w:rPr>
+        <w:rFonts w:ascii="Wingdings" w:hAnsi="Wingdings" w:hint="default"/>
+      </w:rPr>
+    </w:lvl>
+    <w:lvl w:ilvl="3" w:tplc="040C0001" w:tentative="1">
+      <w:start w:val="1"/>
+      <w:numFmt w:val="bullet"/>
+      <w:lvlText w:val=""/>
+      <w:lvlJc w:val="left"/>
+      <w:pPr>
+        <w:ind w:left="2880" w:hanging="360"/>
+      </w:pPr>
+      <w:rPr>
+        <w:rFonts w:ascii="Symbol" w:hAnsi="Symbol" w:hint="default"/>
+      </w:rPr>
+    </w:lvl>
+    <w:lvl w:ilvl="4" w:tplc="040C0003" w:tentative="1">
+      <w:start w:val="1"/>
+      <w:numFmt w:val="bullet"/>
+      <w:lvlText w:val="o"/>
+      <w:lvlJc w:val="left"/>
+      <w:pPr>
+        <w:ind w:left="3600" w:hanging="360"/>
+      </w:pPr>
+      <w:rPr>
+        <w:rFonts w:ascii="Courier New" w:hAnsi="Courier New" w:cs="Courier New" w:hint="default"/>
+      </w:rPr>
+    </w:lvl>
+    <w:lvl w:ilvl="5" w:tplc="040C0005" w:tentative="1">
+      <w:start w:val="1"/>
+      <w:numFmt w:val="bullet"/>
+      <w:lvlText w:val=""/>
+      <w:lvlJc w:val="left"/>
+      <w:pPr>
+        <w:ind w:left="4320" w:hanging="360"/>
+      </w:pPr>
+      <w:rPr>
+        <w:rFonts w:ascii="Wingdings" w:hAnsi="Wingdings" w:hint="default"/>
+      </w:rPr>
+    </w:lvl>
+    <w:lvl w:ilvl="6" w:tplc="040C0001" w:tentative="1">
+      <w:start w:val="1"/>
+      <w:numFmt w:val="bullet"/>
+      <w:lvlText w:val=""/>
+      <w:lvlJc w:val="left"/>
+      <w:pPr>
+        <w:ind w:left="5040" w:hanging="360"/>
+      </w:pPr>
+      <w:rPr>
+        <w:rFonts w:ascii="Symbol" w:hAnsi="Symbol" w:hint="default"/>
+      </w:rPr>
+    </w:lvl>
+    <w:lvl w:ilvl="7" w:tplc="040C0003" w:tentative="1">
+      <w:start w:val="1"/>
+      <w:numFmt w:val="bullet"/>
+      <w:lvlText w:val="o"/>
+      <w:lvlJc w:val="left"/>
+      <w:pPr>
+        <w:ind w:left="5760" w:hanging="360"/>
+      </w:pPr>
+      <w:rPr>
+        <w:rFonts w:ascii="Courier New" w:hAnsi="Courier New" w:cs="Courier New" w:hint="default"/>
+      </w:rPr>
+    </w:lvl>
+    <w:lvl w:ilvl="8" w:tplc="040C0005" w:tentative="1">
+      <w:start w:val="1"/>
+      <w:numFmt w:val="bullet"/>
+      <w:lvlText w:val=""/>
+      <w:lvlJc w:val="left"/>
+      <w:pPr>
+        <w:ind w:left="6480" w:hanging="360"/>
+      </w:pPr>
+      <w:rPr>
+        <w:rFonts w:ascii="Wingdings" w:hAnsi="Wingdings" w:hint="default"/>
+      </w:rPr>
+    </w:lvl>
+  </w:abstractNum>
+  <w:abstractNum w:abstractNumId="9" w15:restartNumberingAfterBreak="0">
     <w:nsid w:val="596A70A9"/>
     <w:multiLevelType w:val="hybridMultilevel"/>
     <w:tmpl w:val="636229C4"/>
@@ -1751,7 +2184,7 @@
       </w:pPr>
     </w:lvl>
   </w:abstractNum>
-  <w:abstractNum w:abstractNumId="8">
+  <w:abstractNum w:abstractNumId="10" w15:restartNumberingAfterBreak="0">
     <w:nsid w:val="617E6309"/>
     <w:multiLevelType w:val="hybridMultilevel"/>
     <w:tmpl w:val="536E03A4"/>
@@ -1767,7 +2200,7 @@
         <w:rFonts w:ascii="Symbol" w:hAnsi="Symbol" w:hint="default"/>
       </w:rPr>
     </w:lvl>
-    <w:lvl w:ilvl="1" w:tplc="040C0003" w:tentative="1">
+    <w:lvl w:ilvl="1" w:tplc="040C0003">
       <w:start w:val="1"/>
       <w:numFmt w:val="bullet"/>
       <w:lvlText w:val="o"/>
@@ -1864,7 +2297,7 @@
       </w:rPr>
     </w:lvl>
   </w:abstractNum>
-  <w:abstractNum w:abstractNumId="9">
+  <w:abstractNum w:abstractNumId="11" w15:restartNumberingAfterBreak="0">
     <w:nsid w:val="6E075A83"/>
     <w:multiLevelType w:val="hybridMultilevel"/>
     <w:tmpl w:val="1ABAA148"/>
@@ -1978,40 +2411,46 @@
     </w:lvl>
   </w:abstractNum>
   <w:num w:numId="1">
+    <w:abstractNumId w:val="11"/>
+  </w:num>
+  <w:num w:numId="2">
+    <w:abstractNumId w:val="5"/>
+  </w:num>
+  <w:num w:numId="3">
+    <w:abstractNumId w:val="10"/>
+  </w:num>
+  <w:num w:numId="4">
+    <w:abstractNumId w:val="7"/>
+  </w:num>
+  <w:num w:numId="5">
+    <w:abstractNumId w:val="1"/>
+  </w:num>
+  <w:num w:numId="6">
     <w:abstractNumId w:val="9"/>
   </w:num>
-  <w:num w:numId="2">
+  <w:num w:numId="7">
     <w:abstractNumId w:val="4"/>
   </w:num>
-  <w:num w:numId="3">
+  <w:num w:numId="8">
+    <w:abstractNumId w:val="2"/>
+  </w:num>
+  <w:num w:numId="9">
+    <w:abstractNumId w:val="6"/>
+  </w:num>
+  <w:num w:numId="10">
+    <w:abstractNumId w:val="3"/>
+  </w:num>
+  <w:num w:numId="11">
     <w:abstractNumId w:val="8"/>
   </w:num>
-  <w:num w:numId="4">
-    <w:abstractNumId w:val="6"/>
-  </w:num>
-  <w:num w:numId="5">
+  <w:num w:numId="12">
     <w:abstractNumId w:val="0"/>
-  </w:num>
-  <w:num w:numId="6">
-    <w:abstractNumId w:val="7"/>
-  </w:num>
-  <w:num w:numId="7">
-    <w:abstractNumId w:val="3"/>
-  </w:num>
-  <w:num w:numId="8">
-    <w:abstractNumId w:val="1"/>
-  </w:num>
-  <w:num w:numId="9">
-    <w:abstractNumId w:val="5"/>
-  </w:num>
-  <w:num w:numId="10">
-    <w:abstractNumId w:val="2"/>
   </w:num>
 </w:numbering>
 </file>
 
 <file path=word/styles.xml><?xml version="1.0" encoding="utf-8"?>
-<w:styles xmlns:mc="http://schemas.openxmlformats.org/markup-compatibility/2006" xmlns:r="http://schemas.openxmlformats.org/officeDocument/2006/relationships" xmlns:w="http://schemas.openxmlformats.org/wordprocessingml/2006/main" xmlns:w14="http://schemas.microsoft.com/office/word/2010/wordml" xmlns:w15="http://schemas.microsoft.com/office/word/2012/wordml" mc:Ignorable="w14 w15">
+<w:styles xmlns:mc="http://schemas.openxmlformats.org/markup-compatibility/2006" xmlns:r="http://schemas.openxmlformats.org/officeDocument/2006/relationships" xmlns:w="http://schemas.openxmlformats.org/wordprocessingml/2006/main" xmlns:w14="http://schemas.microsoft.com/office/word/2010/wordml" xmlns:w15="http://schemas.microsoft.com/office/word/2012/wordml" xmlns:w16se="http://schemas.microsoft.com/office/word/2015/wordml/symex" mc:Ignorable="w14 w15 w16se">
   <w:docDefaults>
     <w:rPrDefault>
       <w:rPr>
@@ -2027,7 +2466,7 @@
       </w:pPr>
     </w:pPrDefault>
   </w:docDefaults>
-  <w:latentStyles w:defLockedState="0" w:defUIPriority="99" w:defSemiHidden="0" w:defUnhideWhenUsed="0" w:defQFormat="0" w:count="380">
+  <w:latentStyles w:defLockedState="0" w:defUIPriority="99" w:defSemiHidden="0" w:defUnhideWhenUsed="0" w:defQFormat="0" w:count="372">
     <w:lsdException w:name="Normal" w:uiPriority="0" w:qFormat="1"/>
     <w:lsdException w:name="heading 1" w:uiPriority="9" w:qFormat="1"/>
     <w:lsdException w:name="heading 2" w:semiHidden="1" w:uiPriority="9" w:unhideWhenUsed="1" w:qFormat="1"/>
@@ -2496,7 +2935,7 @@
     <w:semiHidden/>
     <w:unhideWhenUsed/>
   </w:style>
-  <w:style w:type="paragraph" w:styleId="Pardeliste">
+  <w:style w:type="paragraph" w:styleId="Paragraphedeliste">
     <w:name w:val="List Paragraph"/>
     <w:basedOn w:val="Normal"/>
     <w:uiPriority w:val="34"/>

</xml_diff>

<commit_message>
ajout intro et todo
</commit_message>
<xml_diff>
--- a/Stage/Plan_rapport_stage.docx
+++ b/Stage/Plan_rapport_stage.docx
@@ -1,6 +1,6 @@
 
 <file path=word/document.xml><?xml version="1.0" encoding="utf-8"?>
-<w:document xmlns:wpc="http://schemas.microsoft.com/office/word/2010/wordprocessingCanvas" xmlns:mo="http://schemas.microsoft.com/office/mac/office/2008/main" xmlns:mc="http://schemas.openxmlformats.org/markup-compatibility/2006" xmlns:mv="urn:schemas-microsoft-com:mac:vml" xmlns:o="urn:schemas-microsoft-com:office:office" xmlns:r="http://schemas.openxmlformats.org/officeDocument/2006/relationships" xmlns:m="http://schemas.openxmlformats.org/officeDocument/2006/math" xmlns:v="urn:schemas-microsoft-com:vml" xmlns:wp14="http://schemas.microsoft.com/office/word/2010/wordprocessingDrawing" xmlns:wp="http://schemas.openxmlformats.org/drawingml/2006/wordprocessingDrawing" xmlns:w10="urn:schemas-microsoft-com:office:word" xmlns:w="http://schemas.openxmlformats.org/wordprocessingml/2006/main" xmlns:w14="http://schemas.microsoft.com/office/word/2010/wordml" xmlns:w15="http://schemas.microsoft.com/office/word/2012/wordml" xmlns:wpg="http://schemas.microsoft.com/office/word/2010/wordprocessingGroup" xmlns:wpi="http://schemas.microsoft.com/office/word/2010/wordprocessingInk" xmlns:wne="http://schemas.microsoft.com/office/word/2006/wordml" xmlns:wps="http://schemas.microsoft.com/office/word/2010/wordprocessingShape" mc:Ignorable="w14 w15 wp14">
+<w:document xmlns:wpc="http://schemas.microsoft.com/office/word/2010/wordprocessingCanvas" xmlns:cx="http://schemas.microsoft.com/office/drawing/2014/chartex" xmlns:cx1="http://schemas.microsoft.com/office/drawing/2015/9/8/chartex" xmlns:cx2="http://schemas.microsoft.com/office/drawing/2015/10/21/chartex" xmlns:mc="http://schemas.openxmlformats.org/markup-compatibility/2006" xmlns:o="urn:schemas-microsoft-com:office:office" xmlns:r="http://schemas.openxmlformats.org/officeDocument/2006/relationships" xmlns:m="http://schemas.openxmlformats.org/officeDocument/2006/math" xmlns:v="urn:schemas-microsoft-com:vml" xmlns:wp14="http://schemas.microsoft.com/office/word/2010/wordprocessingDrawing" xmlns:wp="http://schemas.openxmlformats.org/drawingml/2006/wordprocessingDrawing" xmlns:w10="urn:schemas-microsoft-com:office:word" xmlns:w="http://schemas.openxmlformats.org/wordprocessingml/2006/main" xmlns:w14="http://schemas.microsoft.com/office/word/2010/wordml" xmlns:w15="http://schemas.microsoft.com/office/word/2012/wordml" xmlns:w16se="http://schemas.microsoft.com/office/word/2015/wordml/symex" xmlns:wpg="http://schemas.microsoft.com/office/word/2010/wordprocessingGroup" xmlns:wpi="http://schemas.microsoft.com/office/word/2010/wordprocessingInk" xmlns:wne="http://schemas.microsoft.com/office/word/2006/wordml" xmlns:wps="http://schemas.microsoft.com/office/word/2010/wordprocessingShape" mc:Ignorable="w14 w15 w16se wp14">
   <w:body>
     <w:p>
       <w:pPr>
@@ -67,7 +67,7 @@
     </w:p>
     <w:p>
       <w:pPr>
-        <w:pStyle w:val="Pardeliste"/>
+        <w:pStyle w:val="Paragraphedeliste"/>
         <w:numPr>
           <w:ilvl w:val="0"/>
           <w:numId w:val="1"/>
@@ -79,7 +79,7 @@
     </w:p>
     <w:p>
       <w:pPr>
-        <w:pStyle w:val="Pardeliste"/>
+        <w:pStyle w:val="Paragraphedeliste"/>
         <w:numPr>
           <w:ilvl w:val="0"/>
           <w:numId w:val="1"/>
@@ -91,7 +91,7 @@
     </w:p>
     <w:p>
       <w:pPr>
-        <w:pStyle w:val="Pardeliste"/>
+        <w:pStyle w:val="Paragraphedeliste"/>
         <w:numPr>
           <w:ilvl w:val="0"/>
           <w:numId w:val="1"/>
@@ -103,7 +103,7 @@
     </w:p>
     <w:p>
       <w:pPr>
-        <w:pStyle w:val="Pardeliste"/>
+        <w:pStyle w:val="Paragraphedeliste"/>
         <w:numPr>
           <w:ilvl w:val="0"/>
           <w:numId w:val="1"/>
@@ -115,7 +115,7 @@
     </w:p>
     <w:p>
       <w:pPr>
-        <w:pStyle w:val="Pardeliste"/>
+        <w:pStyle w:val="Paragraphedeliste"/>
         <w:numPr>
           <w:ilvl w:val="0"/>
           <w:numId w:val="1"/>
@@ -133,7 +133,7 @@
     </w:p>
     <w:p>
       <w:pPr>
-        <w:pStyle w:val="Pardeliste"/>
+        <w:pStyle w:val="Paragraphedeliste"/>
         <w:numPr>
           <w:ilvl w:val="0"/>
           <w:numId w:val="1"/>
@@ -168,7 +168,7 @@
     </w:p>
     <w:p>
       <w:pPr>
-        <w:pStyle w:val="Pardeliste"/>
+        <w:pStyle w:val="Paragraphedeliste"/>
         <w:numPr>
           <w:ilvl w:val="0"/>
           <w:numId w:val="2"/>
@@ -183,7 +183,7 @@
     </w:p>
     <w:p>
       <w:pPr>
-        <w:pStyle w:val="Pardeliste"/>
+        <w:pStyle w:val="Paragraphedeliste"/>
         <w:numPr>
           <w:ilvl w:val="0"/>
           <w:numId w:val="2"/>
@@ -195,7 +195,7 @@
     </w:p>
     <w:p>
       <w:pPr>
-        <w:pStyle w:val="Pardeliste"/>
+        <w:pStyle w:val="Paragraphedeliste"/>
         <w:numPr>
           <w:ilvl w:val="0"/>
           <w:numId w:val="2"/>
@@ -213,7 +213,7 @@
     </w:p>
     <w:p>
       <w:pPr>
-        <w:pStyle w:val="Pardeliste"/>
+        <w:pStyle w:val="Paragraphedeliste"/>
         <w:numPr>
           <w:ilvl w:val="0"/>
           <w:numId w:val="2"/>
@@ -225,19 +225,25 @@
     </w:p>
     <w:p>
       <w:pPr>
-        <w:pStyle w:val="Pardeliste"/>
+        <w:pStyle w:val="Paragraphedeliste"/>
         <w:numPr>
           <w:ilvl w:val="1"/>
           <w:numId w:val="2"/>
         </w:numPr>
       </w:pPr>
       <w:r>
-        <w:t>paiement à l’export mais avant bridage de foncitonnalités</w:t>
-      </w:r>
-    </w:p>
-    <w:p>
-      <w:pPr>
-        <w:pStyle w:val="Pardeliste"/>
+        <w:t>paiement à l’exp</w:t>
+      </w:r>
+      <w:r>
+        <w:t>ort mais avant bridage de foncti</w:t>
+      </w:r>
+      <w:r>
+        <w:t>onnalités</w:t>
+      </w:r>
+    </w:p>
+    <w:p>
+      <w:pPr>
+        <w:pStyle w:val="Paragraphedeliste"/>
         <w:numPr>
           <w:ilvl w:val="1"/>
           <w:numId w:val="2"/>
@@ -249,15 +255,30 @@
       <w:r>
         <w:t>rif</w:t>
       </w:r>
+      <w:r>
+        <w:t>s étudiants et écoles</w:t>
+      </w:r>
+    </w:p>
+    <w:p>
+      <w:pPr>
+        <w:pStyle w:val="Paragraphedeliste"/>
+        <w:numPr>
+          <w:ilvl w:val="1"/>
+          <w:numId w:val="2"/>
+        </w:numPr>
+      </w:pPr>
+      <w:r>
+        <w:t>cibler les navs sans s</w:t>
+      </w:r>
       <w:bookmarkStart w:id="0" w:name="_GoBack"/>
       <w:bookmarkEnd w:id="0"/>
       <w:r>
-        <w:t>s étudiants et écoles</w:t>
-      </w:r>
-    </w:p>
-    <w:p>
-      <w:pPr>
-        <w:pStyle w:val="Pardeliste"/>
+        <w:t>e soucier de trop de rétrocompatibilité</w:t>
+      </w:r>
+    </w:p>
+    <w:p>
+      <w:pPr>
+        <w:pStyle w:val="Paragraphedeliste"/>
         <w:numPr>
           <w:ilvl w:val="0"/>
           <w:numId w:val="2"/>
@@ -278,7 +299,7 @@
     </w:p>
     <w:p>
       <w:pPr>
-        <w:pStyle w:val="Pardeliste"/>
+        <w:pStyle w:val="Paragraphedeliste"/>
         <w:numPr>
           <w:ilvl w:val="0"/>
           <w:numId w:val="2"/>
@@ -293,7 +314,7 @@
     </w:p>
     <w:p>
       <w:pPr>
-        <w:pStyle w:val="Pardeliste"/>
+        <w:pStyle w:val="Paragraphedeliste"/>
         <w:numPr>
           <w:ilvl w:val="0"/>
           <w:numId w:val="2"/>
@@ -305,7 +326,7 @@
     </w:p>
     <w:p>
       <w:pPr>
-        <w:pStyle w:val="Pardeliste"/>
+        <w:pStyle w:val="Paragraphedeliste"/>
         <w:numPr>
           <w:ilvl w:val="0"/>
           <w:numId w:val="2"/>
@@ -317,7 +338,7 @@
     </w:p>
     <w:p>
       <w:pPr>
-        <w:pStyle w:val="Pardeliste"/>
+        <w:pStyle w:val="Paragraphedeliste"/>
         <w:numPr>
           <w:ilvl w:val="0"/>
           <w:numId w:val="2"/>
@@ -335,7 +356,7 @@
     </w:p>
     <w:p>
       <w:pPr>
-        <w:pStyle w:val="Pardeliste"/>
+        <w:pStyle w:val="Paragraphedeliste"/>
         <w:numPr>
           <w:ilvl w:val="0"/>
           <w:numId w:val="2"/>
@@ -379,7 +400,7 @@
     </w:p>
     <w:p>
       <w:pPr>
-        <w:pStyle w:val="Pardeliste"/>
+        <w:pStyle w:val="Paragraphedeliste"/>
         <w:numPr>
           <w:ilvl w:val="0"/>
           <w:numId w:val="7"/>
@@ -397,7 +418,7 @@
     </w:p>
     <w:p>
       <w:pPr>
-        <w:pStyle w:val="Pardeliste"/>
+        <w:pStyle w:val="Paragraphedeliste"/>
         <w:numPr>
           <w:ilvl w:val="0"/>
           <w:numId w:val="7"/>
@@ -415,7 +436,7 @@
     </w:p>
     <w:p>
       <w:pPr>
-        <w:pStyle w:val="Pardeliste"/>
+        <w:pStyle w:val="Paragraphedeliste"/>
         <w:numPr>
           <w:ilvl w:val="0"/>
           <w:numId w:val="7"/>
@@ -430,7 +451,7 @@
     </w:p>
     <w:p>
       <w:pPr>
-        <w:pStyle w:val="Pardeliste"/>
+        <w:pStyle w:val="Paragraphedeliste"/>
         <w:numPr>
           <w:ilvl w:val="0"/>
           <w:numId w:val="7"/>
@@ -467,7 +488,7 @@
     </w:p>
     <w:p>
       <w:pPr>
-        <w:pStyle w:val="Pardeliste"/>
+        <w:pStyle w:val="Paragraphedeliste"/>
         <w:numPr>
           <w:ilvl w:val="0"/>
           <w:numId w:val="7"/>
@@ -485,7 +506,7 @@
     </w:p>
     <w:p>
       <w:pPr>
-        <w:pStyle w:val="Pardeliste"/>
+        <w:pStyle w:val="Paragraphedeliste"/>
         <w:numPr>
           <w:ilvl w:val="0"/>
           <w:numId w:val="7"/>
@@ -497,7 +518,7 @@
     </w:p>
     <w:p>
       <w:pPr>
-        <w:pStyle w:val="Pardeliste"/>
+        <w:pStyle w:val="Paragraphedeliste"/>
         <w:numPr>
           <w:ilvl w:val="0"/>
           <w:numId w:val="7"/>
@@ -527,7 +548,7 @@
     </w:p>
     <w:p>
       <w:pPr>
-        <w:pStyle w:val="Pardeliste"/>
+        <w:pStyle w:val="Paragraphedeliste"/>
         <w:numPr>
           <w:ilvl w:val="0"/>
           <w:numId w:val="8"/>
@@ -539,7 +560,7 @@
     </w:p>
     <w:p>
       <w:pPr>
-        <w:pStyle w:val="Pardeliste"/>
+        <w:pStyle w:val="Paragraphedeliste"/>
         <w:numPr>
           <w:ilvl w:val="0"/>
           <w:numId w:val="8"/>
@@ -551,7 +572,7 @@
     </w:p>
     <w:p>
       <w:pPr>
-        <w:pStyle w:val="Pardeliste"/>
+        <w:pStyle w:val="Paragraphedeliste"/>
         <w:numPr>
           <w:ilvl w:val="0"/>
           <w:numId w:val="8"/>
@@ -590,7 +611,7 @@
     </w:p>
     <w:p>
       <w:pPr>
-        <w:pStyle w:val="Pardeliste"/>
+        <w:pStyle w:val="Paragraphedeliste"/>
         <w:numPr>
           <w:ilvl w:val="0"/>
           <w:numId w:val="9"/>
@@ -617,7 +638,7 @@
     </w:p>
     <w:p>
       <w:pPr>
-        <w:pStyle w:val="Pardeliste"/>
+        <w:pStyle w:val="Paragraphedeliste"/>
         <w:numPr>
           <w:ilvl w:val="0"/>
           <w:numId w:val="9"/>
@@ -629,7 +650,7 @@
     </w:p>
     <w:p>
       <w:pPr>
-        <w:pStyle w:val="Pardeliste"/>
+        <w:pStyle w:val="Paragraphedeliste"/>
         <w:numPr>
           <w:ilvl w:val="0"/>
           <w:numId w:val="9"/>
@@ -659,7 +680,7 @@
     </w:p>
     <w:p>
       <w:pPr>
-        <w:pStyle w:val="Pardeliste"/>
+        <w:pStyle w:val="Paragraphedeliste"/>
         <w:numPr>
           <w:ilvl w:val="0"/>
           <w:numId w:val="9"/>
@@ -689,7 +710,7 @@
     </w:p>
     <w:p>
       <w:pPr>
-        <w:pStyle w:val="Pardeliste"/>
+        <w:pStyle w:val="Paragraphedeliste"/>
         <w:numPr>
           <w:ilvl w:val="0"/>
           <w:numId w:val="10"/>
@@ -719,7 +740,7 @@
     </w:p>
     <w:p>
       <w:pPr>
-        <w:pStyle w:val="Pardeliste"/>
+        <w:pStyle w:val="Paragraphedeliste"/>
         <w:numPr>
           <w:ilvl w:val="0"/>
           <w:numId w:val="10"/>
@@ -749,7 +770,7 @@
     </w:p>
     <w:p>
       <w:pPr>
-        <w:pStyle w:val="Pardeliste"/>
+        <w:pStyle w:val="Paragraphedeliste"/>
         <w:numPr>
           <w:ilvl w:val="0"/>
           <w:numId w:val="10"/>
@@ -761,7 +782,7 @@
     </w:p>
     <w:p>
       <w:pPr>
-        <w:pStyle w:val="Pardeliste"/>
+        <w:pStyle w:val="Paragraphedeliste"/>
         <w:numPr>
           <w:ilvl w:val="0"/>
           <w:numId w:val="10"/>
@@ -780,10 +801,10 @@
         <w:t>III)</w:t>
       </w:r>
       <w:r>
-        <w:t xml:space="preserve"> Application web et typographie : entre rigueur et liberté</w:t>
-      </w:r>
-      <w:r>
-        <w:t xml:space="preserve"> (à changer - bilan)</w:t>
+        <w:t xml:space="preserve"> Application web et typographie : </w:t>
+      </w:r>
+      <w:r>
+        <w:t>Interface complexe au service de la créativité</w:t>
       </w:r>
     </w:p>
     <w:p>
@@ -799,7 +820,7 @@
     </w:p>
     <w:p>
       <w:pPr>
-        <w:pStyle w:val="Pardeliste"/>
+        <w:pStyle w:val="Paragraphedeliste"/>
         <w:numPr>
           <w:ilvl w:val="0"/>
           <w:numId w:val="3"/>
@@ -811,7 +832,7 @@
     </w:p>
     <w:p>
       <w:pPr>
-        <w:pStyle w:val="Pardeliste"/>
+        <w:pStyle w:val="Paragraphedeliste"/>
         <w:numPr>
           <w:ilvl w:val="0"/>
           <w:numId w:val="3"/>
@@ -823,7 +844,7 @@
     </w:p>
     <w:p>
       <w:pPr>
-        <w:pStyle w:val="Pardeliste"/>
+        <w:pStyle w:val="Paragraphedeliste"/>
         <w:numPr>
           <w:ilvl w:val="0"/>
           <w:numId w:val="3"/>
@@ -835,7 +856,7 @@
     </w:p>
     <w:p>
       <w:pPr>
-        <w:pStyle w:val="Pardeliste"/>
+        <w:pStyle w:val="Paragraphedeliste"/>
         <w:numPr>
           <w:ilvl w:val="0"/>
           <w:numId w:val="3"/>
@@ -847,7 +868,7 @@
     </w:p>
     <w:p>
       <w:pPr>
-        <w:pStyle w:val="Pardeliste"/>
+        <w:pStyle w:val="Paragraphedeliste"/>
         <w:numPr>
           <w:ilvl w:val="0"/>
           <w:numId w:val="3"/>
@@ -859,7 +880,7 @@
     </w:p>
     <w:p>
       <w:pPr>
-        <w:pStyle w:val="Pardeliste"/>
+        <w:pStyle w:val="Paragraphedeliste"/>
       </w:pPr>
     </w:p>
     <w:p>
@@ -867,18 +888,18 @@
         <w:pStyle w:val="Titre3"/>
       </w:pPr>
       <w:r>
-        <w:t xml:space="preserve">b) </w:t>
-      </w:r>
-      <w:r>
-        <w:t>Interface web pour la typographie :</w:t>
-      </w:r>
-      <w:r>
-        <w:t xml:space="preserve"> possibilités nombreuses dans le but d’offrir de la créativité aux utilisateurs</w:t>
-      </w:r>
-    </w:p>
-    <w:p>
-      <w:pPr>
-        <w:pStyle w:val="Pardeliste"/>
+        <w:t>b)</w:t>
+      </w:r>
+      <w:r>
+        <w:t xml:space="preserve"> Des </w:t>
+      </w:r>
+      <w:r>
+        <w:t>possibilités nombreuses dans le but d’offrir de la créativité aux utilisateurs</w:t>
+      </w:r>
+    </w:p>
+    <w:p>
+      <w:pPr>
+        <w:pStyle w:val="Paragraphedeliste"/>
         <w:numPr>
           <w:ilvl w:val="0"/>
           <w:numId w:val="12"/>
@@ -893,7 +914,7 @@
     </w:p>
     <w:p>
       <w:pPr>
-        <w:pStyle w:val="Pardeliste"/>
+        <w:pStyle w:val="Paragraphedeliste"/>
         <w:numPr>
           <w:ilvl w:val="0"/>
           <w:numId w:val="12"/>
@@ -911,7 +932,7 @@
     </w:p>
     <w:p>
       <w:pPr>
-        <w:pStyle w:val="Pardeliste"/>
+        <w:pStyle w:val="Paragraphedeliste"/>
         <w:numPr>
           <w:ilvl w:val="0"/>
           <w:numId w:val="12"/>
@@ -934,7 +955,7 @@
     </w:p>
     <w:p>
       <w:pPr>
-        <w:pStyle w:val="Pardeliste"/>
+        <w:pStyle w:val="Paragraphedeliste"/>
         <w:numPr>
           <w:ilvl w:val="0"/>
           <w:numId w:val="4"/>
@@ -946,7 +967,7 @@
     </w:p>
     <w:p>
       <w:pPr>
-        <w:pStyle w:val="Pardeliste"/>
+        <w:pStyle w:val="Paragraphedeliste"/>
         <w:numPr>
           <w:ilvl w:val="0"/>
           <w:numId w:val="4"/>
@@ -967,7 +988,7 @@
     </w:p>
     <w:p>
       <w:pPr>
-        <w:pStyle w:val="Pardeliste"/>
+        <w:pStyle w:val="Paragraphedeliste"/>
         <w:numPr>
           <w:ilvl w:val="0"/>
           <w:numId w:val="4"/>
@@ -994,7 +1015,7 @@
     </w:p>
     <w:p>
       <w:pPr>
-        <w:pStyle w:val="Pardeliste"/>
+        <w:pStyle w:val="Paragraphedeliste"/>
         <w:numPr>
           <w:ilvl w:val="0"/>
           <w:numId w:val="4"/>
@@ -1006,7 +1027,7 @@
     </w:p>
     <w:p>
       <w:pPr>
-        <w:pStyle w:val="Pardeliste"/>
+        <w:pStyle w:val="Paragraphedeliste"/>
         <w:numPr>
           <w:ilvl w:val="0"/>
           <w:numId w:val="4"/>
@@ -1018,7 +1039,7 @@
     </w:p>
     <w:p>
       <w:pPr>
-        <w:pStyle w:val="Pardeliste"/>
+        <w:pStyle w:val="Paragraphedeliste"/>
         <w:numPr>
           <w:ilvl w:val="0"/>
           <w:numId w:val="4"/>
@@ -1042,7 +1063,7 @@
     </w:p>
     <w:p>
       <w:pPr>
-        <w:pStyle w:val="Pardeliste"/>
+        <w:pStyle w:val="Paragraphedeliste"/>
         <w:numPr>
           <w:ilvl w:val="0"/>
           <w:numId w:val="11"/>
@@ -1063,7 +1084,7 @@
     </w:p>
     <w:p>
       <w:pPr>
-        <w:pStyle w:val="Pardeliste"/>
+        <w:pStyle w:val="Paragraphedeliste"/>
         <w:numPr>
           <w:ilvl w:val="0"/>
           <w:numId w:val="11"/>
@@ -1093,7 +1114,7 @@
     </w:p>
     <w:p>
       <w:pPr>
-        <w:pStyle w:val="Pardeliste"/>
+        <w:pStyle w:val="Paragraphedeliste"/>
         <w:numPr>
           <w:ilvl w:val="0"/>
           <w:numId w:val="11"/>
@@ -1126,7 +1147,7 @@
     </w:p>
     <w:p>
       <w:pPr>
-        <w:pStyle w:val="Pardeliste"/>
+        <w:pStyle w:val="Paragraphedeliste"/>
         <w:numPr>
           <w:ilvl w:val="0"/>
           <w:numId w:val="11"/>
@@ -1150,7 +1171,7 @@
     </w:p>
     <w:p>
       <w:pPr>
-        <w:pStyle w:val="Pardeliste"/>
+        <w:pStyle w:val="Paragraphedeliste"/>
         <w:numPr>
           <w:ilvl w:val="0"/>
           <w:numId w:val="11"/>
@@ -1174,7 +1195,7 @@
     </w:p>
     <w:p>
       <w:pPr>
-        <w:pStyle w:val="Pardeliste"/>
+        <w:pStyle w:val="Paragraphedeliste"/>
         <w:numPr>
           <w:ilvl w:val="0"/>
           <w:numId w:val="11"/>
@@ -1204,7 +1225,7 @@
     </w:p>
     <w:p>
       <w:pPr>
-        <w:pStyle w:val="Pardeliste"/>
+        <w:pStyle w:val="Paragraphedeliste"/>
         <w:numPr>
           <w:ilvl w:val="0"/>
           <w:numId w:val="11"/>
@@ -1234,7 +1255,6 @@
         <w:pStyle w:val="Titre2"/>
       </w:pPr>
       <w:r>
-        <w:lastRenderedPageBreak/>
         <w:t>Annexes :</w:t>
       </w:r>
     </w:p>
@@ -1250,8 +1270,8 @@
 </file>
 
 <file path=word/numbering.xml><?xml version="1.0" encoding="utf-8"?>
-<w:numbering xmlns:wpc="http://schemas.microsoft.com/office/word/2010/wordprocessingCanvas" xmlns:mo="http://schemas.microsoft.com/office/mac/office/2008/main" xmlns:mc="http://schemas.openxmlformats.org/markup-compatibility/2006" xmlns:mv="urn:schemas-microsoft-com:mac:vml" xmlns:o="urn:schemas-microsoft-com:office:office" xmlns:r="http://schemas.openxmlformats.org/officeDocument/2006/relationships" xmlns:m="http://schemas.openxmlformats.org/officeDocument/2006/math" xmlns:v="urn:schemas-microsoft-com:vml" xmlns:wp14="http://schemas.microsoft.com/office/word/2010/wordprocessingDrawing" xmlns:wp="http://schemas.openxmlformats.org/drawingml/2006/wordprocessingDrawing" xmlns:w10="urn:schemas-microsoft-com:office:word" xmlns:w="http://schemas.openxmlformats.org/wordprocessingml/2006/main" xmlns:w14="http://schemas.microsoft.com/office/word/2010/wordml" xmlns:w15="http://schemas.microsoft.com/office/word/2012/wordml" xmlns:wpg="http://schemas.microsoft.com/office/word/2010/wordprocessingGroup" xmlns:wpi="http://schemas.microsoft.com/office/word/2010/wordprocessingInk" xmlns:wne="http://schemas.microsoft.com/office/word/2006/wordml" xmlns:wps="http://schemas.microsoft.com/office/word/2010/wordprocessingShape" mc:Ignorable="w14 w15 wp14">
-  <w:abstractNum w:abstractNumId="0">
+<w:numbering xmlns:wpc="http://schemas.microsoft.com/office/word/2010/wordprocessingCanvas" xmlns:cx="http://schemas.microsoft.com/office/drawing/2014/chartex" xmlns:cx1="http://schemas.microsoft.com/office/drawing/2015/9/8/chartex" xmlns:cx2="http://schemas.microsoft.com/office/drawing/2015/10/21/chartex" xmlns:mc="http://schemas.openxmlformats.org/markup-compatibility/2006" xmlns:o="urn:schemas-microsoft-com:office:office" xmlns:r="http://schemas.openxmlformats.org/officeDocument/2006/relationships" xmlns:m="http://schemas.openxmlformats.org/officeDocument/2006/math" xmlns:v="urn:schemas-microsoft-com:vml" xmlns:wp14="http://schemas.microsoft.com/office/word/2010/wordprocessingDrawing" xmlns:wp="http://schemas.openxmlformats.org/drawingml/2006/wordprocessingDrawing" xmlns:w10="urn:schemas-microsoft-com:office:word" xmlns:w="http://schemas.openxmlformats.org/wordprocessingml/2006/main" xmlns:w14="http://schemas.microsoft.com/office/word/2010/wordml" xmlns:w15="http://schemas.microsoft.com/office/word/2012/wordml" xmlns:w16se="http://schemas.microsoft.com/office/word/2015/wordml/symex" xmlns:wpg="http://schemas.microsoft.com/office/word/2010/wordprocessingGroup" xmlns:wpi="http://schemas.microsoft.com/office/word/2010/wordprocessingInk" xmlns:wne="http://schemas.microsoft.com/office/word/2006/wordml" xmlns:wps="http://schemas.microsoft.com/office/word/2010/wordprocessingShape" mc:Ignorable="w14 w15 w16se wp14">
+  <w:abstractNum w:abstractNumId="0" w15:restartNumberingAfterBreak="0">
     <w:nsid w:val="0271523F"/>
     <w:multiLevelType w:val="hybridMultilevel"/>
     <w:tmpl w:val="F072D124"/>
@@ -1364,7 +1384,7 @@
       </w:rPr>
     </w:lvl>
   </w:abstractNum>
-  <w:abstractNum w:abstractNumId="1">
+  <w:abstractNum w:abstractNumId="1" w15:restartNumberingAfterBreak="0">
     <w:nsid w:val="206A30E3"/>
     <w:multiLevelType w:val="hybridMultilevel"/>
     <w:tmpl w:val="D6F61472"/>
@@ -1453,7 +1473,7 @@
       </w:pPr>
     </w:lvl>
   </w:abstractNum>
-  <w:abstractNum w:abstractNumId="2">
+  <w:abstractNum w:abstractNumId="2" w15:restartNumberingAfterBreak="0">
     <w:nsid w:val="211F69AB"/>
     <w:multiLevelType w:val="hybridMultilevel"/>
     <w:tmpl w:val="4BBE3EB0"/>
@@ -1566,7 +1586,7 @@
       </w:rPr>
     </w:lvl>
   </w:abstractNum>
-  <w:abstractNum w:abstractNumId="3">
+  <w:abstractNum w:abstractNumId="3" w15:restartNumberingAfterBreak="0">
     <w:nsid w:val="24B56E73"/>
     <w:multiLevelType w:val="hybridMultilevel"/>
     <w:tmpl w:val="E9BC5F7E"/>
@@ -1679,7 +1699,7 @@
       </w:rPr>
     </w:lvl>
   </w:abstractNum>
-  <w:abstractNum w:abstractNumId="4">
+  <w:abstractNum w:abstractNumId="4" w15:restartNumberingAfterBreak="0">
     <w:nsid w:val="34D9325C"/>
     <w:multiLevelType w:val="hybridMultilevel"/>
     <w:tmpl w:val="690A1E88"/>
@@ -1792,7 +1812,7 @@
       </w:rPr>
     </w:lvl>
   </w:abstractNum>
-  <w:abstractNum w:abstractNumId="5">
+  <w:abstractNum w:abstractNumId="5" w15:restartNumberingAfterBreak="0">
     <w:nsid w:val="355E18DD"/>
     <w:multiLevelType w:val="hybridMultilevel"/>
     <w:tmpl w:val="0F0ED282"/>
@@ -1905,7 +1925,7 @@
       </w:rPr>
     </w:lvl>
   </w:abstractNum>
-  <w:abstractNum w:abstractNumId="6">
+  <w:abstractNum w:abstractNumId="6" w15:restartNumberingAfterBreak="0">
     <w:nsid w:val="3D495108"/>
     <w:multiLevelType w:val="hybridMultilevel"/>
     <w:tmpl w:val="C012FC76"/>
@@ -2018,7 +2038,7 @@
       </w:rPr>
     </w:lvl>
   </w:abstractNum>
-  <w:abstractNum w:abstractNumId="7">
+  <w:abstractNum w:abstractNumId="7" w15:restartNumberingAfterBreak="0">
     <w:nsid w:val="50E70576"/>
     <w:multiLevelType w:val="hybridMultilevel"/>
     <w:tmpl w:val="577CB05C"/>
@@ -2131,7 +2151,7 @@
       </w:rPr>
     </w:lvl>
   </w:abstractNum>
-  <w:abstractNum w:abstractNumId="8">
+  <w:abstractNum w:abstractNumId="8" w15:restartNumberingAfterBreak="0">
     <w:nsid w:val="57215144"/>
     <w:multiLevelType w:val="hybridMultilevel"/>
     <w:tmpl w:val="3404C85A"/>
@@ -2243,7 +2263,7 @@
       </w:rPr>
     </w:lvl>
   </w:abstractNum>
-  <w:abstractNum w:abstractNumId="9">
+  <w:abstractNum w:abstractNumId="9" w15:restartNumberingAfterBreak="0">
     <w:nsid w:val="596A70A9"/>
     <w:multiLevelType w:val="hybridMultilevel"/>
     <w:tmpl w:val="636229C4"/>
@@ -2332,7 +2352,7 @@
       </w:pPr>
     </w:lvl>
   </w:abstractNum>
-  <w:abstractNum w:abstractNumId="10">
+  <w:abstractNum w:abstractNumId="10" w15:restartNumberingAfterBreak="0">
     <w:nsid w:val="617E6309"/>
     <w:multiLevelType w:val="hybridMultilevel"/>
     <w:tmpl w:val="536E03A4"/>
@@ -2445,7 +2465,7 @@
       </w:rPr>
     </w:lvl>
   </w:abstractNum>
-  <w:abstractNum w:abstractNumId="11">
+  <w:abstractNum w:abstractNumId="11" w15:restartNumberingAfterBreak="0">
     <w:nsid w:val="6E075A83"/>
     <w:multiLevelType w:val="hybridMultilevel"/>
     <w:tmpl w:val="1ABAA148"/>
@@ -2598,7 +2618,7 @@
 </file>
 
 <file path=word/styles.xml><?xml version="1.0" encoding="utf-8"?>
-<w:styles xmlns:mc="http://schemas.openxmlformats.org/markup-compatibility/2006" xmlns:r="http://schemas.openxmlformats.org/officeDocument/2006/relationships" xmlns:w="http://schemas.openxmlformats.org/wordprocessingml/2006/main" xmlns:w14="http://schemas.microsoft.com/office/word/2010/wordml" xmlns:w15="http://schemas.microsoft.com/office/word/2012/wordml" mc:Ignorable="w14 w15">
+<w:styles xmlns:mc="http://schemas.openxmlformats.org/markup-compatibility/2006" xmlns:r="http://schemas.openxmlformats.org/officeDocument/2006/relationships" xmlns:w="http://schemas.openxmlformats.org/wordprocessingml/2006/main" xmlns:w14="http://schemas.microsoft.com/office/word/2010/wordml" xmlns:w15="http://schemas.microsoft.com/office/word/2012/wordml" xmlns:w16se="http://schemas.microsoft.com/office/word/2015/wordml/symex" mc:Ignorable="w14 w15 w16se">
   <w:docDefaults>
     <w:rPrDefault>
       <w:rPr>
@@ -2614,7 +2634,7 @@
       </w:pPr>
     </w:pPrDefault>
   </w:docDefaults>
-  <w:latentStyles w:defLockedState="0" w:defUIPriority="99" w:defSemiHidden="0" w:defUnhideWhenUsed="0" w:defQFormat="0" w:count="380">
+  <w:latentStyles w:defLockedState="0" w:defUIPriority="99" w:defSemiHidden="0" w:defUnhideWhenUsed="0" w:defQFormat="0" w:count="372">
     <w:lsdException w:name="Normal" w:uiPriority="0" w:qFormat="1"/>
     <w:lsdException w:name="heading 1" w:uiPriority="9" w:qFormat="1"/>
     <w:lsdException w:name="heading 2" w:semiHidden="1" w:uiPriority="9" w:unhideWhenUsed="1" w:qFormat="1"/>
@@ -3083,7 +3103,7 @@
     <w:semiHidden/>
     <w:unhideWhenUsed/>
   </w:style>
-  <w:style w:type="paragraph" w:styleId="Pardeliste">
+  <w:style w:type="paragraph" w:styleId="Paragraphedeliste">
     <w:name w:val="List Paragraph"/>
     <w:basedOn w:val="Normal"/>
     <w:uiPriority w:val="34"/>

</xml_diff>

<commit_message>
avancee rapport partie 1
</commit_message>
<xml_diff>
--- a/Stage/Plan_rapport_stage.docx
+++ b/Stage/Plan_rapport_stage.docx
@@ -1,6 +1,6 @@
 
 <file path=word/document.xml><?xml version="1.0" encoding="utf-8"?>
-<w:document xmlns:wpc="http://schemas.microsoft.com/office/word/2010/wordprocessingCanvas" xmlns:mo="http://schemas.microsoft.com/office/mac/office/2008/main" xmlns:mc="http://schemas.openxmlformats.org/markup-compatibility/2006" xmlns:mv="urn:schemas-microsoft-com:mac:vml" xmlns:o="urn:schemas-microsoft-com:office:office" xmlns:r="http://schemas.openxmlformats.org/officeDocument/2006/relationships" xmlns:m="http://schemas.openxmlformats.org/officeDocument/2006/math" xmlns:v="urn:schemas-microsoft-com:vml" xmlns:wp14="http://schemas.microsoft.com/office/word/2010/wordprocessingDrawing" xmlns:wp="http://schemas.openxmlformats.org/drawingml/2006/wordprocessingDrawing" xmlns:w10="urn:schemas-microsoft-com:office:word" xmlns:w="http://schemas.openxmlformats.org/wordprocessingml/2006/main" xmlns:w14="http://schemas.microsoft.com/office/word/2010/wordml" xmlns:w15="http://schemas.microsoft.com/office/word/2012/wordml" xmlns:wpg="http://schemas.microsoft.com/office/word/2010/wordprocessingGroup" xmlns:wpi="http://schemas.microsoft.com/office/word/2010/wordprocessingInk" xmlns:wne="http://schemas.microsoft.com/office/word/2006/wordml" xmlns:wps="http://schemas.microsoft.com/office/word/2010/wordprocessingShape" mc:Ignorable="w14 w15 wp14">
+<w:document xmlns:wpc="http://schemas.microsoft.com/office/word/2010/wordprocessingCanvas" xmlns:cx="http://schemas.microsoft.com/office/drawing/2014/chartex" xmlns:cx1="http://schemas.microsoft.com/office/drawing/2015/9/8/chartex" xmlns:cx2="http://schemas.microsoft.com/office/drawing/2015/10/21/chartex" xmlns:mc="http://schemas.openxmlformats.org/markup-compatibility/2006" xmlns:o="urn:schemas-microsoft-com:office:office" xmlns:r="http://schemas.openxmlformats.org/officeDocument/2006/relationships" xmlns:m="http://schemas.openxmlformats.org/officeDocument/2006/math" xmlns:v="urn:schemas-microsoft-com:vml" xmlns:wp14="http://schemas.microsoft.com/office/word/2010/wordprocessingDrawing" xmlns:wp="http://schemas.openxmlformats.org/drawingml/2006/wordprocessingDrawing" xmlns:w10="urn:schemas-microsoft-com:office:word" xmlns:w="http://schemas.openxmlformats.org/wordprocessingml/2006/main" xmlns:w14="http://schemas.microsoft.com/office/word/2010/wordml" xmlns:w15="http://schemas.microsoft.com/office/word/2012/wordml" xmlns:w16se="http://schemas.microsoft.com/office/word/2015/wordml/symex" xmlns:wpg="http://schemas.microsoft.com/office/word/2010/wordprocessingGroup" xmlns:wpi="http://schemas.microsoft.com/office/word/2010/wordprocessingInk" xmlns:wne="http://schemas.microsoft.com/office/word/2006/wordml" xmlns:wps="http://schemas.microsoft.com/office/word/2010/wordprocessingShape" mc:Ignorable="w14 w15 w16se wp14">
   <w:body>
     <w:p>
       <w:pPr>
@@ -67,7 +67,7 @@
     </w:p>
     <w:p>
       <w:pPr>
-        <w:pStyle w:val="Pardeliste"/>
+        <w:pStyle w:val="Paragraphedeliste"/>
         <w:numPr>
           <w:ilvl w:val="0"/>
           <w:numId w:val="1"/>
@@ -79,7 +79,7 @@
     </w:p>
     <w:p>
       <w:pPr>
-        <w:pStyle w:val="Pardeliste"/>
+        <w:pStyle w:val="Paragraphedeliste"/>
         <w:numPr>
           <w:ilvl w:val="0"/>
           <w:numId w:val="1"/>
@@ -91,7 +91,7 @@
     </w:p>
     <w:p>
       <w:pPr>
-        <w:pStyle w:val="Pardeliste"/>
+        <w:pStyle w:val="Paragraphedeliste"/>
         <w:numPr>
           <w:ilvl w:val="0"/>
           <w:numId w:val="1"/>
@@ -103,7 +103,7 @@
     </w:p>
     <w:p>
       <w:pPr>
-        <w:pStyle w:val="Pardeliste"/>
+        <w:pStyle w:val="Paragraphedeliste"/>
         <w:numPr>
           <w:ilvl w:val="0"/>
           <w:numId w:val="1"/>
@@ -115,7 +115,7 @@
     </w:p>
     <w:p>
       <w:pPr>
-        <w:pStyle w:val="Pardeliste"/>
+        <w:pStyle w:val="Paragraphedeliste"/>
         <w:numPr>
           <w:ilvl w:val="0"/>
           <w:numId w:val="1"/>
@@ -133,7 +133,7 @@
     </w:p>
     <w:p>
       <w:pPr>
-        <w:pStyle w:val="Pardeliste"/>
+        <w:pStyle w:val="Paragraphedeliste"/>
         <w:numPr>
           <w:ilvl w:val="0"/>
           <w:numId w:val="1"/>
@@ -177,7 +177,7 @@
     </w:p>
     <w:p>
       <w:pPr>
-        <w:pStyle w:val="Pardeliste"/>
+        <w:pStyle w:val="Paragraphedeliste"/>
         <w:numPr>
           <w:ilvl w:val="0"/>
           <w:numId w:val="2"/>
@@ -195,7 +195,7 @@
     </w:p>
     <w:p>
       <w:pPr>
-        <w:pStyle w:val="Pardeliste"/>
+        <w:pStyle w:val="Paragraphedeliste"/>
         <w:numPr>
           <w:ilvl w:val="1"/>
           <w:numId w:val="2"/>
@@ -213,49 +213,55 @@
     </w:p>
     <w:p>
       <w:pPr>
-        <w:pStyle w:val="Pardeliste"/>
+        <w:pStyle w:val="Paragraphedeliste"/>
         <w:numPr>
           <w:ilvl w:val="2"/>
           <w:numId w:val="2"/>
         </w:numPr>
         <w:rPr>
-          <w:color w:val="FF0000"/>
-        </w:rPr>
-      </w:pPr>
-      <w:r>
-        <w:rPr>
-          <w:color w:val="FF0000"/>
+          <w:color w:val="70AD47" w:themeColor="accent6"/>
+        </w:rPr>
+      </w:pPr>
+      <w:r>
+        <w:rPr>
+          <w:color w:val="70AD47" w:themeColor="accent6"/>
         </w:rPr>
         <w:t>Compétences techniques requises (dessiner les glyphes)</w:t>
       </w:r>
     </w:p>
     <w:p>
       <w:pPr>
-        <w:pStyle w:val="Pardeliste"/>
+        <w:pStyle w:val="Paragraphedeliste"/>
         <w:numPr>
           <w:ilvl w:val="2"/>
           <w:numId w:val="2"/>
         </w:numPr>
         <w:rPr>
-          <w:color w:val="FF0000"/>
-        </w:rPr>
-      </w:pPr>
-      <w:r>
-        <w:rPr>
-          <w:color w:val="FF0000"/>
-        </w:rPr>
-        <w:t>logiciels de dessins mais tout à faire à la main</w:t>
-      </w:r>
-      <w:r>
-        <w:rPr>
-          <w:color w:val="FF0000"/>
+          <w:color w:val="70AD47" w:themeColor="accent6"/>
+        </w:rPr>
+      </w:pPr>
+      <w:r>
+        <w:rPr>
+          <w:color w:val="70AD47" w:themeColor="accent6"/>
+        </w:rPr>
+        <w:t>Logiciels</w:t>
+      </w:r>
+      <w:r>
+        <w:rPr>
+          <w:color w:val="70AD47" w:themeColor="accent6"/>
+        </w:rPr>
+        <w:t xml:space="preserve"> de dessins mais tout à faire à la main</w:t>
+      </w:r>
+      <w:r>
+        <w:rPr>
+          <w:color w:val="70AD47" w:themeColor="accent6"/>
         </w:rPr>
         <w:t xml:space="preserve"> =&gt; très long</w:t>
       </w:r>
     </w:p>
     <w:p>
       <w:pPr>
-        <w:pStyle w:val="Pardeliste"/>
+        <w:pStyle w:val="Paragraphedeliste"/>
         <w:numPr>
           <w:ilvl w:val="1"/>
           <w:numId w:val="2"/>
@@ -285,48 +291,66 @@
     </w:p>
     <w:p>
       <w:pPr>
-        <w:pStyle w:val="Pardeliste"/>
+        <w:pStyle w:val="Paragraphedeliste"/>
         <w:numPr>
           <w:ilvl w:val="2"/>
           <w:numId w:val="2"/>
         </w:numPr>
         <w:rPr>
-          <w:color w:val="FF0000"/>
-        </w:rPr>
-      </w:pPr>
-      <w:r>
-        <w:rPr>
-          <w:color w:val="FF0000"/>
+          <w:color w:val="70AD47" w:themeColor="accent6"/>
+        </w:rPr>
+      </w:pPr>
+      <w:r>
+        <w:rPr>
+          <w:color w:val="70AD47" w:themeColor="accent6"/>
         </w:rPr>
         <w:t>Rien de précis (fontlab, robofont, glyph), pas d’aide au dessin</w:t>
       </w:r>
       <w:r>
         <w:rPr>
-          <w:color w:val="FF0000"/>
+          <w:color w:val="70AD47" w:themeColor="accent6"/>
         </w:rPr>
         <w:t xml:space="preserve"> (fontstruc</w:t>
       </w:r>
       <w:r>
         <w:rPr>
-          <w:color w:val="FF0000"/>
+          <w:color w:val="70AD47" w:themeColor="accent6"/>
         </w:rPr>
         <w:t>t</w:t>
       </w:r>
       <w:r>
         <w:rPr>
-          <w:color w:val="FF0000"/>
+          <w:color w:val="70AD47" w:themeColor="accent6"/>
         </w:rPr>
         <w:t>)</w:t>
       </w:r>
     </w:p>
     <w:p>
       <w:pPr>
-        <w:pStyle w:val="Pardeliste"/>
+        <w:pStyle w:val="Paragraphedeliste"/>
         <w:numPr>
           <w:ilvl w:val="2"/>
           <w:numId w:val="2"/>
         </w:numPr>
         <w:rPr>
+          <w:color w:val="70AD47" w:themeColor="accent6"/>
+        </w:rPr>
+      </w:pPr>
+      <w:r>
+        <w:rPr>
+          <w:color w:val="70AD47" w:themeColor="accent6"/>
+        </w:rPr>
+        <w:t>Idée de départ de Yannick, projet d’études</w:t>
+      </w:r>
+    </w:p>
+    <w:p>
+      <w:pPr>
+        <w:pStyle w:val="Paragraphedeliste"/>
+        <w:numPr>
+          <w:ilvl w:val="1"/>
+          <w:numId w:val="2"/>
+        </w:numPr>
+        <w:rPr>
           <w:color w:val="FF0000"/>
         </w:rPr>
       </w:pPr>
@@ -334,352 +358,944 @@
         <w:rPr>
           <w:color w:val="FF0000"/>
         </w:rPr>
-        <w:t>Idée de départ de Yannick, projet d’études</w:t>
+        <w:t>Les tarifs du KS ?</w:t>
+      </w:r>
+      <w:r>
+        <w:rPr>
+          <w:color w:val="FF0000"/>
+        </w:rPr>
+        <w:t xml:space="preserve"> Pourquoi en Livres ?</w:t>
+      </w:r>
+    </w:p>
+    <w:p>
+      <w:pPr>
+        <w:pStyle w:val="Paragraphedeliste"/>
+        <w:numPr>
+          <w:ilvl w:val="2"/>
+          <w:numId w:val="2"/>
+        </w:numPr>
+        <w:rPr>
+          <w:color w:val="70AD47" w:themeColor="accent6"/>
+        </w:rPr>
+      </w:pPr>
+      <w:r>
+        <w:rPr>
+          <w:color w:val="70AD47" w:themeColor="accent6"/>
+        </w:rPr>
+        <w:t>Pas de KS en France avant</w:t>
+      </w:r>
+    </w:p>
+    <w:p>
+      <w:pPr>
+        <w:pStyle w:val="Paragraphedeliste"/>
+        <w:numPr>
+          <w:ilvl w:val="0"/>
+          <w:numId w:val="2"/>
+        </w:numPr>
+      </w:pPr>
+      <w:r>
+        <w:t>Présentation de l’équipe et des compétences de chacun</w:t>
+      </w:r>
+    </w:p>
+    <w:p>
+      <w:pPr>
+        <w:pStyle w:val="Paragraphedeliste"/>
+        <w:numPr>
+          <w:ilvl w:val="1"/>
+          <w:numId w:val="2"/>
+        </w:numPr>
+        <w:rPr>
+          <w:color w:val="FF0000"/>
+        </w:rPr>
+      </w:pPr>
+      <w:r>
+        <w:rPr>
+          <w:color w:val="FF0000"/>
+        </w:rPr>
+        <w:t>Dates d’arrivée de François et Yann ?</w:t>
+      </w:r>
+    </w:p>
+    <w:p>
+      <w:pPr>
+        <w:pStyle w:val="Paragraphedeliste"/>
+        <w:numPr>
+          <w:ilvl w:val="2"/>
+          <w:numId w:val="2"/>
+        </w:numPr>
+        <w:rPr>
+          <w:color w:val="70AD47" w:themeColor="accent6"/>
+        </w:rPr>
+      </w:pPr>
+      <w:r>
+        <w:rPr>
+          <w:color w:val="70AD47" w:themeColor="accent6"/>
+        </w:rPr>
+        <w:t>François : Avril 2015 en presta et salarié en Octobre</w:t>
+      </w:r>
+    </w:p>
+    <w:p>
+      <w:pPr>
+        <w:pStyle w:val="Paragraphedeliste"/>
+        <w:numPr>
+          <w:ilvl w:val="2"/>
+          <w:numId w:val="2"/>
+        </w:numPr>
+        <w:rPr>
+          <w:color w:val="70AD47" w:themeColor="accent6"/>
+        </w:rPr>
+      </w:pPr>
+      <w:r>
+        <w:rPr>
+          <w:color w:val="70AD47" w:themeColor="accent6"/>
+        </w:rPr>
+        <w:t>Yann : Mars 2016</w:t>
+      </w:r>
+      <w:r>
+        <w:rPr>
+          <w:color w:val="70AD47" w:themeColor="accent6"/>
+        </w:rPr>
+        <w:t xml:space="preserve"> salarié</w:t>
+      </w:r>
+    </w:p>
+    <w:p>
+      <w:pPr>
+        <w:pStyle w:val="Paragraphedeliste"/>
+        <w:numPr>
+          <w:ilvl w:val="0"/>
+          <w:numId w:val="2"/>
+        </w:numPr>
+      </w:pPr>
+      <w:r>
+        <w:t>Environnement startup</w:t>
+      </w:r>
+      <w:r>
+        <w:t xml:space="preserve"> (incubateur)</w:t>
+      </w:r>
+      <w:r>
+        <w:t>, méthodes de travail différentes de celles observées en PME précédemment</w:t>
+      </w:r>
+    </w:p>
+    <w:p>
+      <w:pPr>
+        <w:pStyle w:val="Paragraphedeliste"/>
+        <w:numPr>
+          <w:ilvl w:val="1"/>
+          <w:numId w:val="2"/>
+        </w:numPr>
+        <w:rPr>
+          <w:color w:val="FF0000"/>
+        </w:rPr>
+      </w:pPr>
+      <w:r>
+        <w:rPr>
+          <w:color w:val="FF0000"/>
+        </w:rPr>
+        <w:t>Date d’arrivée à l’incubateur ?</w:t>
+      </w:r>
+    </w:p>
+    <w:p>
+      <w:pPr>
+        <w:pStyle w:val="Paragraphedeliste"/>
+        <w:numPr>
+          <w:ilvl w:val="2"/>
+          <w:numId w:val="2"/>
+        </w:numPr>
+        <w:rPr>
+          <w:color w:val="70AD47" w:themeColor="accent6"/>
+        </w:rPr>
+      </w:pPr>
+      <w:r>
+        <w:rPr>
+          <w:color w:val="70AD47" w:themeColor="accent6"/>
+        </w:rPr>
+        <w:t>Juin 2015</w:t>
+      </w:r>
+    </w:p>
+    <w:p>
+      <w:pPr>
+        <w:pStyle w:val="Paragraphedeliste"/>
+        <w:numPr>
+          <w:ilvl w:val="0"/>
+          <w:numId w:val="2"/>
+        </w:numPr>
+      </w:pPr>
+      <w:r>
+        <w:t>Présentation du modèle économique de l’application</w:t>
+      </w:r>
+    </w:p>
+    <w:p>
+      <w:pPr>
+        <w:pStyle w:val="Paragraphedeliste"/>
+        <w:numPr>
+          <w:ilvl w:val="1"/>
+          <w:numId w:val="2"/>
+        </w:numPr>
+      </w:pPr>
+      <w:r>
+        <w:t>Paiement</w:t>
+      </w:r>
+      <w:r>
+        <w:t xml:space="preserve"> à l’exp</w:t>
+      </w:r>
+      <w:r>
+        <w:t>ort mais avant bridage de foncti</w:t>
+      </w:r>
+      <w:r>
+        <w:t>onnalités</w:t>
+      </w:r>
+    </w:p>
+    <w:p>
+      <w:pPr>
+        <w:pStyle w:val="Paragraphedeliste"/>
+        <w:numPr>
+          <w:ilvl w:val="1"/>
+          <w:numId w:val="2"/>
+        </w:numPr>
+      </w:pPr>
+      <w:r>
+        <w:t>Tarifs</w:t>
+      </w:r>
+      <w:r>
+        <w:t xml:space="preserve"> étudiants et écoles</w:t>
+      </w:r>
+    </w:p>
+    <w:p>
+      <w:pPr>
+        <w:pStyle w:val="Paragraphedeliste"/>
+        <w:numPr>
+          <w:ilvl w:val="1"/>
+          <w:numId w:val="2"/>
+        </w:numPr>
+      </w:pPr>
+      <w:r>
+        <w:t>Cibler</w:t>
+      </w:r>
+      <w:r>
+        <w:t xml:space="preserve"> les nav</w:t>
+      </w:r>
+      <w:r>
+        <w:t>igateur</w:t>
+      </w:r>
+      <w:r>
+        <w:t>s sans s</w:t>
+      </w:r>
+      <w:r>
+        <w:t>e soucier de trop de rétrocompatibilité</w:t>
+      </w:r>
+    </w:p>
+    <w:p>
+      <w:pPr>
+        <w:pStyle w:val="Paragraphedeliste"/>
+        <w:numPr>
+          <w:ilvl w:val="0"/>
+          <w:numId w:val="2"/>
+        </w:numPr>
+      </w:pPr>
+      <w:r>
+        <w:t>Fonctionnement entièrement en open-source</w:t>
+      </w:r>
+    </w:p>
+    <w:p>
+      <w:pPr>
+        <w:pStyle w:val="Titre3"/>
+        <w:ind w:firstLine="360"/>
+      </w:pPr>
+      <w:r>
+        <w:t xml:space="preserve">b) Technologies mises en </w:t>
+      </w:r>
+      <w:r>
+        <w:t>œuvre</w:t>
+      </w:r>
+    </w:p>
+    <w:p>
+      <w:pPr>
+        <w:pStyle w:val="Paragraphedeliste"/>
+        <w:numPr>
+          <w:ilvl w:val="0"/>
+          <w:numId w:val="2"/>
+        </w:numPr>
+      </w:pPr>
+      <w:r>
+        <w:t>Utilisation des dernières technologies web FE et BE</w:t>
+      </w:r>
+      <w:r>
+        <w:t xml:space="preserve"> au service de l’édition de fontes</w:t>
+      </w:r>
+    </w:p>
+    <w:p>
+      <w:pPr>
+        <w:pStyle w:val="Paragraphedeliste"/>
+        <w:numPr>
+          <w:ilvl w:val="0"/>
+          <w:numId w:val="2"/>
+        </w:numPr>
+      </w:pPr>
+      <w:r>
+        <w:t>Bases correctes autodidactes en JS, néophyte complet face à la typographie</w:t>
+      </w:r>
+    </w:p>
+    <w:p>
+      <w:pPr>
+        <w:pStyle w:val="Paragraphedeliste"/>
+        <w:numPr>
+          <w:ilvl w:val="0"/>
+          <w:numId w:val="2"/>
+        </w:numPr>
+      </w:pPr>
+      <w:r>
+        <w:t>Familiarisation progressive avec les notions fondamentales de typographie, jamais bloquantes pour progresser dans le développement de l’application</w:t>
+      </w:r>
+    </w:p>
+    <w:p>
+      <w:pPr>
+        <w:pStyle w:val="Paragraphedeliste"/>
+        <w:numPr>
+          <w:ilvl w:val="0"/>
+          <w:numId w:val="2"/>
+        </w:numPr>
+      </w:pPr>
+      <w:r>
+        <w:t xml:space="preserve">Prises de marques avec React, </w:t>
+      </w:r>
+      <w:r>
+        <w:t>bibliothèque</w:t>
+      </w:r>
+      <w:r>
+        <w:t xml:space="preserve"> qui sera fondamentale pour tout le travail de développement effectué</w:t>
+      </w:r>
+    </w:p>
+    <w:p>
+      <w:pPr>
+        <w:pStyle w:val="Paragraphedeliste"/>
+        <w:numPr>
+          <w:ilvl w:val="0"/>
+          <w:numId w:val="2"/>
+        </w:numPr>
+      </w:pPr>
+      <w:r>
+        <w:lastRenderedPageBreak/>
+        <w:t xml:space="preserve">Découverte progressive de Paper.js en vue d’une mission particulière visant à la reproduction d’un bug pour </w:t>
+      </w:r>
+      <w:r>
+        <w:t xml:space="preserve">obtenir </w:t>
+      </w:r>
+      <w:r>
+        <w:t>un « reduced testcase »</w:t>
+      </w:r>
+      <w:r>
+        <w:t xml:space="preserve"> à soumettre au créateur de la bibliothèque</w:t>
+      </w:r>
+    </w:p>
+    <w:p>
+      <w:pPr>
+        <w:pStyle w:val="Titre2"/>
+      </w:pPr>
+      <w:r>
+        <w:t>II)</w:t>
+      </w:r>
+      <w:r>
+        <w:t xml:space="preserve"> Amélioration constante de l’expérience utilisateur et administrateur</w:t>
+      </w:r>
+      <w:r>
+        <w:t xml:space="preserve"> (~15p)</w:t>
+      </w:r>
+    </w:p>
+    <w:p>
+      <w:pPr>
+        <w:pStyle w:val="Titre3"/>
+        <w:numPr>
+          <w:ilvl w:val="0"/>
+          <w:numId w:val="6"/>
+        </w:numPr>
+      </w:pPr>
+      <w:r>
+        <w:t>Evolution d’une extension Google Chrome</w:t>
+      </w:r>
+    </w:p>
+    <w:p>
+      <w:pPr>
+        <w:pStyle w:val="Paragraphedeliste"/>
+        <w:numPr>
+          <w:ilvl w:val="0"/>
+          <w:numId w:val="7"/>
+        </w:numPr>
+      </w:pPr>
+      <w:r>
+        <w:t>Reprise d’un code existant afin de mieux correspondre</w:t>
+      </w:r>
+      <w:r>
+        <w:t xml:space="preserve"> au standards définis par Google pour la création d’extension</w:t>
+      </w:r>
+      <w:r>
+        <w:t xml:space="preserve"> (utiliser l’API « </w:t>
+      </w:r>
+      <w:r>
+        <w:t>pop-up</w:t>
+      </w:r>
+      <w:r>
+        <w:t> » au lieu d’injecter du balisage HTML dans les pages utilisateurs)</w:t>
+      </w:r>
+    </w:p>
+    <w:p>
+      <w:pPr>
+        <w:pStyle w:val="Paragraphedeliste"/>
+        <w:numPr>
+          <w:ilvl w:val="0"/>
+          <w:numId w:val="7"/>
+        </w:numPr>
+      </w:pPr>
+      <w:r>
+        <w:t>But : faciliter l’</w:t>
+      </w:r>
+      <w:r>
+        <w:t>interopérabilité</w:t>
+      </w:r>
+      <w:r>
+        <w:t xml:space="preserve"> (récupération du code) pour une compatibilité Firefox (minimiser la charge de travail pour rendre l’extension compatible)</w:t>
+      </w:r>
+    </w:p>
+    <w:p>
+      <w:pPr>
+        <w:pStyle w:val="Paragraphedeliste"/>
+        <w:numPr>
+          <w:ilvl w:val="0"/>
+          <w:numId w:val="7"/>
+        </w:numPr>
+      </w:pPr>
+      <w:r>
+        <w:t>Mise en jeu de l’API fournie par Google</w:t>
+      </w:r>
+      <w:r>
+        <w:t xml:space="preserve"> + communication avec l’application</w:t>
+      </w:r>
+    </w:p>
+    <w:p>
+      <w:pPr>
+        <w:pStyle w:val="Paragraphedeliste"/>
+        <w:numPr>
+          <w:ilvl w:val="0"/>
+          <w:numId w:val="7"/>
+        </w:numPr>
+      </w:pPr>
+      <w:r>
+        <w:t>But pas tout à fait a</w:t>
+      </w:r>
+      <w:r>
+        <w:t>tteint car les tests concernant</w:t>
+      </w:r>
+      <w:r>
+        <w:t xml:space="preserve"> la version Firefox </w:t>
+      </w:r>
+      <w:r>
+        <w:t>n’ont pas été concluants</w:t>
+      </w:r>
+      <w:r>
+        <w:t xml:space="preserve"> </w:t>
+      </w:r>
+    </w:p>
+    <w:p>
+      <w:pPr>
+        <w:pStyle w:val="Titre3"/>
+        <w:numPr>
+          <w:ilvl w:val="0"/>
+          <w:numId w:val="6"/>
+        </w:numPr>
+      </w:pPr>
+      <w:r>
+        <w:t>Création d’un outil d’affichage de fontes</w:t>
+      </w:r>
+    </w:p>
+    <w:p>
+      <w:pPr>
+        <w:pStyle w:val="Paragraphedeliste"/>
+        <w:numPr>
+          <w:ilvl w:val="0"/>
+          <w:numId w:val="7"/>
+        </w:numPr>
+      </w:pPr>
+      <w:r>
+        <w:t>But : avoir un affichage de toutes les fontes exportées par les utilisateurs</w:t>
+      </w:r>
+      <w:r>
+        <w:t xml:space="preserve"> de manière à pouvoir les monitorer </w:t>
+      </w:r>
+      <w:r>
+        <w:t>=&gt; soit détecter les problèmes, soit repérer des créations pouvant faire la promotion de l’outil</w:t>
+      </w:r>
+    </w:p>
+    <w:p>
+      <w:pPr>
+        <w:pStyle w:val="Paragraphedeliste"/>
+        <w:numPr>
+          <w:ilvl w:val="0"/>
+          <w:numId w:val="7"/>
+        </w:numPr>
+      </w:pPr>
+      <w:r>
+        <w:t>Utilisation d’Express, bibliothèque serveur pour NodeJS qui permet de récupérer les fontes puis de les envoyer au client</w:t>
+      </w:r>
+    </w:p>
+    <w:p>
+      <w:pPr>
+        <w:pStyle w:val="Paragraphedeliste"/>
+        <w:numPr>
+          <w:ilvl w:val="0"/>
+          <w:numId w:val="7"/>
+        </w:numPr>
+      </w:pPr>
+      <w:r>
+        <w:t>Côté client, Java</w:t>
+      </w:r>
+      <w:r>
+        <w:t>S</w:t>
+      </w:r>
+      <w:r>
+        <w:t>cript classique pour une interface utilisateur minimaliste</w:t>
+      </w:r>
+    </w:p>
+    <w:p>
+      <w:pPr>
+        <w:pStyle w:val="Titre3"/>
+        <w:numPr>
+          <w:ilvl w:val="0"/>
+          <w:numId w:val="6"/>
+        </w:numPr>
+      </w:pPr>
+      <w:r>
+        <w:t>Soutien pour finaliser la nouvelle version de l’interface utilisateur</w:t>
+      </w:r>
+    </w:p>
+    <w:p>
+      <w:pPr>
+        <w:pStyle w:val="Paragraphedeliste"/>
+        <w:numPr>
+          <w:ilvl w:val="0"/>
+          <w:numId w:val="8"/>
+        </w:numPr>
+      </w:pPr>
+      <w:r>
+        <w:t>A l’approche de la date de mise en recette de la nouvelle version de l’interface utilisateurs, beaucoup de petites tâches à effectuer / bugs à corriger</w:t>
+      </w:r>
+    </w:p>
+    <w:p>
+      <w:pPr>
+        <w:pStyle w:val="Paragraphedeliste"/>
+        <w:numPr>
+          <w:ilvl w:val="0"/>
+          <w:numId w:val="8"/>
+        </w:numPr>
+      </w:pPr>
+      <w:r>
+        <w:t>Contexte adapté à la prise en main de l’outil, à l’apprentissage du fonctionnement de l’application et de son interface</w:t>
+      </w:r>
+    </w:p>
+    <w:p>
+      <w:pPr>
+        <w:pStyle w:val="Paragraphedeliste"/>
+        <w:numPr>
+          <w:ilvl w:val="0"/>
+          <w:numId w:val="8"/>
+        </w:numPr>
+      </w:pPr>
+      <w:r>
+        <w:t>For</w:t>
+      </w:r>
+      <w:r>
+        <w:t xml:space="preserve">mation aux procédures de </w:t>
+      </w:r>
+      <w:r>
+        <w:t>gestion de versions</w:t>
+      </w:r>
+      <w:r>
+        <w:t xml:space="preserve"> avec </w:t>
+      </w:r>
+      <w:r>
+        <w:t>GIT</w:t>
+      </w:r>
+      <w:r>
+        <w:t>, différentes de celles que j’avais pu utiliser auparavant</w:t>
+      </w:r>
+    </w:p>
+    <w:p>
+      <w:pPr>
+        <w:pStyle w:val="Titre3"/>
+        <w:numPr>
+          <w:ilvl w:val="0"/>
+          <w:numId w:val="6"/>
+        </w:numPr>
+      </w:pPr>
+      <w:r>
+        <w:t>Tentative de déplacement d’une opération complexe du serveur au client</w:t>
+      </w:r>
+    </w:p>
+    <w:p>
+      <w:pPr>
+        <w:pStyle w:val="Paragraphedeliste"/>
+        <w:numPr>
+          <w:ilvl w:val="0"/>
+          <w:numId w:val="9"/>
+        </w:numPr>
+      </w:pPr>
+      <w:r>
+        <w:t xml:space="preserve">Problématique : l’export des polices de caractère </w:t>
+      </w:r>
+      <w:r>
+        <w:t>peut nécessiter une opération de « merge » (mise à plat) si demande de la part de l’utilisateur</w:t>
+      </w:r>
+      <w:r>
+        <w:t xml:space="preserve">. Elle est faite côté serveur mais l’effectuer côté client augmenterait la fiabilité et diminuerait </w:t>
+      </w:r>
+      <w:r>
+        <w:t>le</w:t>
+      </w:r>
+      <w:r>
+        <w:t xml:space="preserve"> temps de réponse.</w:t>
+      </w:r>
+      <w:r>
+        <w:t xml:space="preserve"> Malheureusement, un bug existait dans la précédente implémentation de cette opération, qui avait été mise de côté.</w:t>
+      </w:r>
+    </w:p>
+    <w:p>
+      <w:pPr>
+        <w:pStyle w:val="Paragraphedeliste"/>
+        <w:numPr>
+          <w:ilvl w:val="0"/>
+          <w:numId w:val="9"/>
+        </w:numPr>
+      </w:pPr>
+      <w:r>
+        <w:t>Le but était de tenter de faire fonctionner l’opération du côté client et, en cas d’échec, déceler le bug responsable</w:t>
+      </w:r>
+    </w:p>
+    <w:p>
+      <w:pPr>
+        <w:pStyle w:val="Paragraphedeliste"/>
+        <w:numPr>
+          <w:ilvl w:val="0"/>
+          <w:numId w:val="9"/>
+        </w:numPr>
+      </w:pPr>
+      <w:r>
+        <w:t xml:space="preserve">Après réussite de l’opération (il a fallu collaborer pour repérer les paramètres des fontes à modifier pour faire marcher l’export), constat de problèmes lors de la mise à plat : certaines formes ne sont pas supportées </w:t>
+      </w:r>
+      <w:r>
+        <w:t xml:space="preserve">(pour la mise à plat) </w:t>
+      </w:r>
+      <w:r>
+        <w:t>par la</w:t>
+      </w:r>
+      <w:r>
+        <w:t xml:space="preserve"> bibliothèque (P</w:t>
+      </w:r>
+      <w:r>
+        <w:t>aper</w:t>
+      </w:r>
+      <w:r>
+        <w:t>.js</w:t>
+      </w:r>
+      <w:r>
+        <w:t>) en charge de l’opération</w:t>
+      </w:r>
+    </w:p>
+    <w:p>
+      <w:pPr>
+        <w:pStyle w:val="Paragraphedeliste"/>
+        <w:numPr>
+          <w:ilvl w:val="0"/>
+          <w:numId w:val="9"/>
+        </w:numPr>
+      </w:pPr>
+      <w:r>
+        <w:t>Nouveau but : faire remonter le bug aux créateur</w:t>
+      </w:r>
+      <w:r>
+        <w:t>s</w:t>
+      </w:r>
+      <w:r>
+        <w:t xml:space="preserve"> de la bibliothèque utilisée (développée en open-source) via </w:t>
+      </w:r>
+      <w:r>
+        <w:t>G</w:t>
+      </w:r>
+      <w:r>
+        <w:t>it</w:t>
+      </w:r>
+      <w:r>
+        <w:t>H</w:t>
+      </w:r>
+      <w:r>
+        <w:t>ub. Toutefois, nécessité d’obtenir avant cela un « reduced testcase », cas de test le plus simple possible mettant en avant le bug rencontré afin de permettre à des développeurs tiers de le repérer puis de le résoudre</w:t>
+      </w:r>
+    </w:p>
+    <w:p>
+      <w:pPr>
+        <w:pStyle w:val="Titre3"/>
+        <w:numPr>
+          <w:ilvl w:val="0"/>
+          <w:numId w:val="6"/>
+        </w:numPr>
+      </w:pPr>
+      <w:r>
+        <w:t>Développement de tutoriels pour faciliter l’expérience utilisateur</w:t>
+      </w:r>
+    </w:p>
+    <w:p>
+      <w:pPr>
+        <w:pStyle w:val="Paragraphedeliste"/>
+        <w:numPr>
+          <w:ilvl w:val="0"/>
+          <w:numId w:val="10"/>
+        </w:numPr>
+      </w:pPr>
+      <w:r>
+        <w:t xml:space="preserve">La complexité de l’application ne devant pas être un frein pour </w:t>
+      </w:r>
+      <w:r>
+        <w:t xml:space="preserve">un </w:t>
+      </w:r>
+      <w:r>
+        <w:t>nouveau client potentiel</w:t>
+      </w:r>
+      <w:r>
+        <w:t>, certains points (les plus techniques</w:t>
+      </w:r>
+      <w:r>
+        <w:t xml:space="preserve">) doivent être expliqués à </w:t>
+      </w:r>
+      <w:r>
+        <w:t xml:space="preserve">l’utilisateur sous la forme de </w:t>
+      </w:r>
+      <w:r>
+        <w:lastRenderedPageBreak/>
+        <w:t xml:space="preserve">panneau superposés à l’interface qui ne doivent être </w:t>
+      </w:r>
+      <w:r>
+        <w:t>affichés qu’à la première utilisation des fonctionnalités concernées</w:t>
+      </w:r>
+    </w:p>
+    <w:p>
+      <w:pPr>
+        <w:pStyle w:val="Paragraphedeliste"/>
+        <w:numPr>
+          <w:ilvl w:val="0"/>
+          <w:numId w:val="10"/>
+        </w:numPr>
+      </w:pPr>
+      <w:r>
+        <w:t>Utilisation d’un contenu additio</w:t>
+      </w:r>
+      <w:r>
+        <w:t>n</w:t>
+      </w:r>
+      <w:r>
+        <w:t>nel venant se greffer sur</w:t>
+      </w:r>
+      <w:r>
+        <w:t xml:space="preserve"> React,</w:t>
+      </w:r>
+      <w:r>
+        <w:t xml:space="preserve"> la bibliothèque utilisée pour gérer l’interface utilisateur, </w:t>
+      </w:r>
+      <w:r>
+        <w:t xml:space="preserve">nommé </w:t>
+      </w:r>
+      <w:r>
+        <w:t>React-</w:t>
+      </w:r>
+      <w:r>
+        <w:t>J</w:t>
+      </w:r>
+      <w:r>
+        <w:t>oyride</w:t>
+      </w:r>
+    </w:p>
+    <w:p>
+      <w:pPr>
+        <w:pStyle w:val="Paragraphedeliste"/>
+        <w:numPr>
+          <w:ilvl w:val="0"/>
+          <w:numId w:val="10"/>
+        </w:numPr>
+      </w:pPr>
+      <w:r>
+        <w:t>Gestion de la persistance des données, automatique dans l’application pour sauvegarder constamment les données utilisateur</w:t>
+      </w:r>
+    </w:p>
+    <w:p>
+      <w:pPr>
+        <w:pStyle w:val="Paragraphedeliste"/>
+        <w:numPr>
+          <w:ilvl w:val="0"/>
+          <w:numId w:val="10"/>
+        </w:numPr>
+      </w:pPr>
+      <w:r>
+        <w:t>Apprentissage des bonnes pratiques pour la séparation de la logique et de la présentation, parfois ambiguë au sein d’un même composant React</w:t>
+      </w:r>
+    </w:p>
+    <w:p>
+      <w:pPr>
+        <w:ind w:left="360"/>
+      </w:pPr>
+      <w:r>
+        <w:t>f) Spacing</w:t>
       </w:r>
       <w:bookmarkStart w:id="0" w:name="_GoBack"/>
       <w:bookmarkEnd w:id="0"/>
     </w:p>
     <w:p>
       <w:pPr>
-        <w:pStyle w:val="Pardeliste"/>
-        <w:numPr>
-          <w:ilvl w:val="1"/>
-          <w:numId w:val="2"/>
-        </w:numPr>
-        <w:rPr>
-          <w:color w:val="FF0000"/>
-        </w:rPr>
-      </w:pPr>
-      <w:r>
-        <w:rPr>
-          <w:color w:val="FF0000"/>
-        </w:rPr>
-        <w:t>Les tarifs du KS ?</w:t>
-      </w:r>
-      <w:r>
-        <w:rPr>
-          <w:color w:val="FF0000"/>
-        </w:rPr>
-        <w:t xml:space="preserve"> Pourquoi en Livres ?</w:t>
-      </w:r>
-    </w:p>
-    <w:p>
-      <w:pPr>
-        <w:pStyle w:val="Pardeliste"/>
-        <w:numPr>
-          <w:ilvl w:val="2"/>
-          <w:numId w:val="2"/>
-        </w:numPr>
-        <w:rPr>
-          <w:color w:val="FF0000"/>
-        </w:rPr>
-      </w:pPr>
-      <w:r>
-        <w:rPr>
-          <w:color w:val="FF0000"/>
-        </w:rPr>
-        <w:t>Pas de KS en France avant</w:t>
-      </w:r>
-    </w:p>
-    <w:p>
-      <w:pPr>
-        <w:pStyle w:val="Pardeliste"/>
-        <w:numPr>
-          <w:ilvl w:val="0"/>
-          <w:numId w:val="2"/>
-        </w:numPr>
-      </w:pPr>
-      <w:r>
-        <w:t>Présentation de l’équipe et des compétences de chacun</w:t>
-      </w:r>
-    </w:p>
-    <w:p>
-      <w:pPr>
-        <w:pStyle w:val="Pardeliste"/>
-        <w:numPr>
-          <w:ilvl w:val="1"/>
-          <w:numId w:val="2"/>
-        </w:numPr>
-        <w:rPr>
-          <w:color w:val="FF0000"/>
-        </w:rPr>
-      </w:pPr>
-      <w:r>
-        <w:rPr>
-          <w:color w:val="FF0000"/>
-        </w:rPr>
-        <w:t>Dates d’arrivée de François et Yann ?</w:t>
-      </w:r>
-    </w:p>
-    <w:p>
-      <w:pPr>
-        <w:pStyle w:val="Pardeliste"/>
-        <w:numPr>
-          <w:ilvl w:val="2"/>
-          <w:numId w:val="2"/>
-        </w:numPr>
-        <w:rPr>
-          <w:color w:val="FF0000"/>
-        </w:rPr>
-      </w:pPr>
-      <w:r>
-        <w:rPr>
-          <w:color w:val="FF0000"/>
-        </w:rPr>
-        <w:t>François : Avril 2015 en presta et salarié en Octobre</w:t>
-      </w:r>
-    </w:p>
-    <w:p>
-      <w:pPr>
-        <w:pStyle w:val="Pardeliste"/>
-        <w:numPr>
-          <w:ilvl w:val="2"/>
-          <w:numId w:val="2"/>
-        </w:numPr>
-        <w:rPr>
-          <w:color w:val="FF0000"/>
-        </w:rPr>
-      </w:pPr>
-      <w:r>
-        <w:rPr>
-          <w:color w:val="FF0000"/>
-        </w:rPr>
-        <w:t>Yann : Mars 2016</w:t>
-      </w:r>
-      <w:r>
-        <w:rPr>
-          <w:color w:val="FF0000"/>
-        </w:rPr>
-        <w:t xml:space="preserve"> salarié</w:t>
-      </w:r>
-    </w:p>
-    <w:p>
-      <w:pPr>
-        <w:pStyle w:val="Pardeliste"/>
-        <w:numPr>
-          <w:ilvl w:val="0"/>
-          <w:numId w:val="2"/>
-        </w:numPr>
-      </w:pPr>
-      <w:r>
-        <w:t>Environnement startup</w:t>
-      </w:r>
-      <w:r>
-        <w:t xml:space="preserve"> (incubateur)</w:t>
-      </w:r>
-      <w:r>
-        <w:t>, méthodes de travail différentes de celles observées en PME précédemment</w:t>
-      </w:r>
-    </w:p>
-    <w:p>
-      <w:pPr>
-        <w:pStyle w:val="Pardeliste"/>
-        <w:numPr>
-          <w:ilvl w:val="1"/>
-          <w:numId w:val="2"/>
-        </w:numPr>
-        <w:rPr>
-          <w:color w:val="FF0000"/>
-        </w:rPr>
-      </w:pPr>
-      <w:r>
-        <w:rPr>
-          <w:color w:val="FF0000"/>
-        </w:rPr>
-        <w:t>Date d’arrivée à l’incubateur ?</w:t>
-      </w:r>
-    </w:p>
-    <w:p>
-      <w:pPr>
-        <w:pStyle w:val="Pardeliste"/>
-        <w:numPr>
-          <w:ilvl w:val="2"/>
-          <w:numId w:val="2"/>
-        </w:numPr>
-        <w:rPr>
-          <w:color w:val="FF0000"/>
-        </w:rPr>
-      </w:pPr>
-      <w:r>
-        <w:rPr>
-          <w:color w:val="FF0000"/>
-        </w:rPr>
-        <w:t>Juin 2015</w:t>
-      </w:r>
-    </w:p>
-    <w:p>
-      <w:pPr>
-        <w:pStyle w:val="Pardeliste"/>
-        <w:numPr>
-          <w:ilvl w:val="0"/>
-          <w:numId w:val="2"/>
-        </w:numPr>
-      </w:pPr>
-      <w:r>
-        <w:t>Présentation du modèle économique de l’application</w:t>
-      </w:r>
-    </w:p>
-    <w:p>
-      <w:pPr>
-        <w:pStyle w:val="Pardeliste"/>
-        <w:numPr>
-          <w:ilvl w:val="1"/>
-          <w:numId w:val="2"/>
-        </w:numPr>
-      </w:pPr>
-      <w:r>
-        <w:t>Paiement</w:t>
-      </w:r>
-      <w:r>
-        <w:t xml:space="preserve"> à l’exp</w:t>
-      </w:r>
-      <w:r>
-        <w:t>ort mais avant bridage de foncti</w:t>
-      </w:r>
-      <w:r>
-        <w:t>onnalités</w:t>
-      </w:r>
-    </w:p>
-    <w:p>
-      <w:pPr>
-        <w:pStyle w:val="Pardeliste"/>
-        <w:numPr>
-          <w:ilvl w:val="1"/>
-          <w:numId w:val="2"/>
-        </w:numPr>
-      </w:pPr>
-      <w:r>
-        <w:t>Tarifs</w:t>
-      </w:r>
-      <w:r>
-        <w:t xml:space="preserve"> étudiants et écoles</w:t>
-      </w:r>
-    </w:p>
-    <w:p>
-      <w:pPr>
-        <w:pStyle w:val="Pardeliste"/>
-        <w:numPr>
-          <w:ilvl w:val="1"/>
-          <w:numId w:val="2"/>
-        </w:numPr>
-      </w:pPr>
-      <w:r>
-        <w:t>Cibler</w:t>
-      </w:r>
-      <w:r>
-        <w:t xml:space="preserve"> les nav</w:t>
-      </w:r>
-      <w:r>
-        <w:t>igateur</w:t>
-      </w:r>
-      <w:r>
-        <w:t>s sans s</w:t>
-      </w:r>
-      <w:r>
-        <w:t>e soucier de trop de rétrocompatibilité</w:t>
-      </w:r>
-    </w:p>
-    <w:p>
-      <w:pPr>
-        <w:pStyle w:val="Pardeliste"/>
-        <w:numPr>
-          <w:ilvl w:val="0"/>
-          <w:numId w:val="2"/>
-        </w:numPr>
-      </w:pPr>
-      <w:r>
-        <w:t>Fonctionnement entièrement en open-source</w:t>
+        <w:pStyle w:val="Titre2"/>
+      </w:pPr>
+      <w:r>
+        <w:t>III)</w:t>
+      </w:r>
+      <w:r>
+        <w:t xml:space="preserve"> Application web et typographie : </w:t>
+      </w:r>
+      <w:r>
+        <w:t>Interface complexe au service de la créativité</w:t>
+      </w:r>
+      <w:r>
+        <w:t xml:space="preserve"> (~5p)</w:t>
       </w:r>
     </w:p>
     <w:p>
       <w:pPr>
         <w:pStyle w:val="Titre3"/>
-        <w:ind w:firstLine="360"/>
-      </w:pPr>
-      <w:r>
-        <w:t xml:space="preserve">b) Technologies mises en </w:t>
-      </w:r>
-      <w:r>
-        <w:t>œuvre</w:t>
-      </w:r>
-    </w:p>
-    <w:p>
-      <w:pPr>
-        <w:pStyle w:val="Pardeliste"/>
-        <w:numPr>
-          <w:ilvl w:val="0"/>
-          <w:numId w:val="2"/>
-        </w:numPr>
-      </w:pPr>
-      <w:r>
-        <w:t>Utilisation des dernières technologies web FE et BE</w:t>
-      </w:r>
-      <w:r>
-        <w:t xml:space="preserve"> au service de l’édition de fontes</w:t>
-      </w:r>
-    </w:p>
-    <w:p>
-      <w:pPr>
-        <w:pStyle w:val="Pardeliste"/>
-        <w:numPr>
-          <w:ilvl w:val="0"/>
-          <w:numId w:val="2"/>
-        </w:numPr>
-      </w:pPr>
-      <w:r>
-        <w:t>Bases correctes autodidactes en JS, néophyte complet face à la typographie</w:t>
-      </w:r>
-    </w:p>
-    <w:p>
-      <w:pPr>
-        <w:pStyle w:val="Pardeliste"/>
-        <w:numPr>
-          <w:ilvl w:val="0"/>
-          <w:numId w:val="2"/>
-        </w:numPr>
-      </w:pPr>
-      <w:r>
-        <w:t>Familiarisation progressive avec les notions fondamentales de typographie, jamais bloquantes pour progresser dans le développement de l’application</w:t>
-      </w:r>
-    </w:p>
-    <w:p>
-      <w:pPr>
-        <w:pStyle w:val="Pardeliste"/>
-        <w:numPr>
-          <w:ilvl w:val="0"/>
-          <w:numId w:val="2"/>
-        </w:numPr>
-      </w:pPr>
-      <w:r>
-        <w:t xml:space="preserve">Prises de marques avec React, </w:t>
-      </w:r>
-      <w:r>
-        <w:t>bibliothèque</w:t>
-      </w:r>
-      <w:r>
-        <w:t xml:space="preserve"> qui sera fondamentale pour tout le travail de développement effectué</w:t>
-      </w:r>
-    </w:p>
-    <w:p>
-      <w:pPr>
-        <w:pStyle w:val="Pardeliste"/>
-        <w:numPr>
-          <w:ilvl w:val="0"/>
-          <w:numId w:val="2"/>
-        </w:numPr>
-      </w:pPr>
-      <w:r>
-        <w:lastRenderedPageBreak/>
-        <w:t xml:space="preserve">Découverte progressive de Paper.js en vue d’une mission particulière visant à la reproduction d’un bug pour </w:t>
-      </w:r>
-      <w:r>
-        <w:t xml:space="preserve">obtenir </w:t>
-      </w:r>
-      <w:r>
-        <w:t>un « reduced testcase »</w:t>
-      </w:r>
-      <w:r>
-        <w:t xml:space="preserve"> à soumettre au créateur de la bibliothèque</w:t>
+      </w:pPr>
+      <w:r>
+        <w:t xml:space="preserve">a) </w:t>
+      </w:r>
+      <w:r>
+        <w:t>Interface complexe : nécessité de rigueur car maintenabilité fragile</w:t>
+      </w:r>
+    </w:p>
+    <w:p>
+      <w:pPr>
+        <w:pStyle w:val="Paragraphedeliste"/>
+        <w:numPr>
+          <w:ilvl w:val="0"/>
+          <w:numId w:val="3"/>
+        </w:numPr>
+      </w:pPr>
+      <w:r>
+        <w:t>Apprentissage des bonnes pratiques d’organisations (dossiers, nommages) d’une application web écrite entièrement en Javascript</w:t>
+      </w:r>
+    </w:p>
+    <w:p>
+      <w:pPr>
+        <w:pStyle w:val="Paragraphedeliste"/>
+        <w:numPr>
+          <w:ilvl w:val="0"/>
+          <w:numId w:val="3"/>
+        </w:numPr>
+      </w:pPr>
+      <w:r>
+        <w:t>Découverte de la gestion de l’« état » d’une application, au cœur de la philosophie de React</w:t>
+      </w:r>
+    </w:p>
+    <w:p>
+      <w:pPr>
+        <w:pStyle w:val="Paragraphedeliste"/>
+        <w:numPr>
+          <w:ilvl w:val="0"/>
+          <w:numId w:val="3"/>
+        </w:numPr>
+      </w:pPr>
+      <w:r>
+        <w:t>Prise en main de la syntaxe ES6 (dernière version de JS) qui permet d’alléger le volume du code et de le clarifier, toujours au profit de la maintenabilité, de même que le JSX de React</w:t>
+      </w:r>
+    </w:p>
+    <w:p>
+      <w:pPr>
+        <w:pStyle w:val="Paragraphedeliste"/>
+        <w:numPr>
+          <w:ilvl w:val="0"/>
+          <w:numId w:val="3"/>
+        </w:numPr>
+      </w:pPr>
+      <w:r>
+        <w:t>Importance de définir des règles et conventions communes à respecter, même au sein d’une équipe réduite</w:t>
+      </w:r>
+    </w:p>
+    <w:p>
+      <w:pPr>
+        <w:pStyle w:val="Paragraphedeliste"/>
+        <w:numPr>
+          <w:ilvl w:val="0"/>
+          <w:numId w:val="3"/>
+        </w:numPr>
+      </w:pPr>
+      <w:r>
+        <w:t>Privilégier la modularité pour obtenir un code le plus réutilisable possible, notamment pour se préparer à une évolution très rapide des outils/standards utilisés (propre au JS)</w:t>
+      </w:r>
+    </w:p>
+    <w:p>
+      <w:pPr>
+        <w:pStyle w:val="Paragraphedeliste"/>
+      </w:pPr>
+    </w:p>
+    <w:p>
+      <w:pPr>
+        <w:pStyle w:val="Titre3"/>
+      </w:pPr>
+      <w:r>
+        <w:t>b)</w:t>
+      </w:r>
+      <w:r>
+        <w:t xml:space="preserve"> Des </w:t>
+      </w:r>
+      <w:r>
+        <w:t>possibilités nombreuses dans le but d’offrir de la créativité aux utilisateurs</w:t>
+      </w:r>
+    </w:p>
+    <w:p>
+      <w:pPr>
+        <w:pStyle w:val="Paragraphedeliste"/>
+        <w:numPr>
+          <w:ilvl w:val="0"/>
+          <w:numId w:val="12"/>
+        </w:numPr>
+      </w:pPr>
+      <w:r>
+        <w:t>Travail constant sur l’interface pour se conformer au modèle économique</w:t>
+      </w:r>
+      <w:r>
+        <w:t xml:space="preserve"> (changement de stratégie pendant ma présence en stage par ex)</w:t>
+      </w:r>
+    </w:p>
+    <w:p>
+      <w:pPr>
+        <w:pStyle w:val="Paragraphedeliste"/>
+        <w:numPr>
+          <w:ilvl w:val="0"/>
+          <w:numId w:val="12"/>
+        </w:numPr>
+      </w:pPr>
+      <w:r>
+        <w:t xml:space="preserve">Initiation à la description d’éléments d’une police via du code </w:t>
+      </w:r>
+      <w:r>
+        <w:t>JSON</w:t>
+      </w:r>
+      <w:r>
+        <w:t xml:space="preserve"> (coffeescript)</w:t>
+      </w:r>
+    </w:p>
+    <w:p>
+      <w:pPr>
+        <w:pStyle w:val="Paragraphedeliste"/>
+        <w:numPr>
+          <w:ilvl w:val="0"/>
+          <w:numId w:val="12"/>
+        </w:numPr>
+      </w:pPr>
+      <w:r>
+        <w:t>Découverte de notions de design d’interface utilisateur</w:t>
+      </w:r>
+      <w:r>
+        <w:t xml:space="preserve"> (UI) et expérience utilisateur (UX)</w:t>
       </w:r>
     </w:p>
     <w:p>
@@ -687,103 +1303,37 @@
         <w:pStyle w:val="Titre2"/>
       </w:pPr>
       <w:r>
-        <w:t>II)</w:t>
-      </w:r>
-      <w:r>
-        <w:t xml:space="preserve"> Amélioration constante de l’expérience utilisateur et administrateur</w:t>
-      </w:r>
-      <w:r>
-        <w:t xml:space="preserve"> (~15p)</w:t>
-      </w:r>
-    </w:p>
-    <w:p>
-      <w:pPr>
-        <w:pStyle w:val="Titre3"/>
-        <w:numPr>
-          <w:ilvl w:val="0"/>
-          <w:numId w:val="6"/>
-        </w:numPr>
-      </w:pPr>
-      <w:r>
-        <w:t>Evolution d’une extension Google Chrome</w:t>
-      </w:r>
-    </w:p>
-    <w:p>
-      <w:pPr>
-        <w:pStyle w:val="Pardeliste"/>
-        <w:numPr>
-          <w:ilvl w:val="0"/>
-          <w:numId w:val="7"/>
-        </w:numPr>
-      </w:pPr>
-      <w:r>
-        <w:t>Reprise d’un code existant afin de mieux correspondre</w:t>
-      </w:r>
-      <w:r>
-        <w:t xml:space="preserve"> au standards définis par Google pour la création d’extension</w:t>
-      </w:r>
-      <w:r>
-        <w:t xml:space="preserve"> (utiliser l’API « </w:t>
-      </w:r>
-      <w:r>
-        <w:t>pop-up</w:t>
-      </w:r>
-      <w:r>
-        <w:t> » au lieu d’injecter du balisage HTML dans les pages utilisateurs)</w:t>
-      </w:r>
-    </w:p>
-    <w:p>
-      <w:pPr>
-        <w:pStyle w:val="Pardeliste"/>
-        <w:numPr>
-          <w:ilvl w:val="0"/>
-          <w:numId w:val="7"/>
-        </w:numPr>
-      </w:pPr>
-      <w:r>
-        <w:t>But : faciliter l’</w:t>
-      </w:r>
-      <w:r>
-        <w:t>interopérabilité</w:t>
-      </w:r>
-      <w:r>
-        <w:t xml:space="preserve"> (récupération du code) pour une compatibilité Firefox (minimiser la charge de travail pour rendre l’extension compatible)</w:t>
-      </w:r>
-    </w:p>
-    <w:p>
-      <w:pPr>
-        <w:pStyle w:val="Pardeliste"/>
-        <w:numPr>
-          <w:ilvl w:val="0"/>
-          <w:numId w:val="7"/>
-        </w:numPr>
-      </w:pPr>
-      <w:r>
-        <w:t>Mise en jeu de l’API fournie par Google</w:t>
-      </w:r>
-      <w:r>
-        <w:t xml:space="preserve"> + communication avec l’application</w:t>
-      </w:r>
-    </w:p>
-    <w:p>
-      <w:pPr>
-        <w:pStyle w:val="Pardeliste"/>
-        <w:numPr>
-          <w:ilvl w:val="0"/>
-          <w:numId w:val="7"/>
-        </w:numPr>
-      </w:pPr>
-      <w:r>
-        <w:t>But pas tout à fait a</w:t>
-      </w:r>
-      <w:r>
-        <w:t>tteint car les tests concernant</w:t>
-      </w:r>
-      <w:r>
-        <w:t xml:space="preserve"> la version Firefox </w:t>
-      </w:r>
-      <w:r>
-        <w:t>n’ont pas été concluants</w:t>
+        <w:t>Conclusion</w:t>
+      </w:r>
+    </w:p>
+    <w:p>
+      <w:pPr>
+        <w:pStyle w:val="Paragraphedeliste"/>
+        <w:numPr>
+          <w:ilvl w:val="0"/>
+          <w:numId w:val="4"/>
+        </w:numPr>
+      </w:pPr>
+      <w:r>
+        <w:t>Découverte d’une nouvelle manière de travailler dans un contexte d’application web</w:t>
+      </w:r>
+    </w:p>
+    <w:p>
+      <w:pPr>
+        <w:pStyle w:val="Paragraphedeliste"/>
+        <w:numPr>
+          <w:ilvl w:val="0"/>
+          <w:numId w:val="4"/>
+        </w:numPr>
+      </w:pPr>
+      <w:r>
+        <w:t>Découverte de</w:t>
+      </w:r>
+      <w:r>
+        <w:t>s bases de</w:t>
+      </w:r>
+      <w:r>
+        <w:t xml:space="preserve"> la typographie</w:t>
       </w:r>
       <w:r>
         <w:t xml:space="preserve"> </w:t>
@@ -791,618 +1341,82 @@
     </w:p>
     <w:p>
       <w:pPr>
-        <w:pStyle w:val="Titre3"/>
-        <w:numPr>
-          <w:ilvl w:val="0"/>
-          <w:numId w:val="6"/>
-        </w:numPr>
-      </w:pPr>
-      <w:r>
-        <w:t>Création d’un outil d’affichage de fontes</w:t>
-      </w:r>
-    </w:p>
-    <w:p>
-      <w:pPr>
-        <w:pStyle w:val="Pardeliste"/>
-        <w:numPr>
-          <w:ilvl w:val="0"/>
-          <w:numId w:val="7"/>
-        </w:numPr>
-      </w:pPr>
-      <w:r>
-        <w:t>But : avoir un affichage de toutes les fontes exportées par les utilisateurs</w:t>
-      </w:r>
-      <w:r>
-        <w:t xml:space="preserve"> de manière à pouvoir les monitorer </w:t>
-      </w:r>
-      <w:r>
-        <w:t>=&gt; soit détecter les problèmes, soit repérer des créations pouvant faire la promotion de l’outil</w:t>
-      </w:r>
-    </w:p>
-    <w:p>
-      <w:pPr>
-        <w:pStyle w:val="Pardeliste"/>
-        <w:numPr>
-          <w:ilvl w:val="0"/>
-          <w:numId w:val="7"/>
-        </w:numPr>
-      </w:pPr>
-      <w:r>
-        <w:t>Utilisation d’Express, bibliothèque serveur pour NodeJS qui permet de récupérer les fontes puis de les envoyer au client</w:t>
-      </w:r>
-    </w:p>
-    <w:p>
-      <w:pPr>
-        <w:pStyle w:val="Pardeliste"/>
-        <w:numPr>
-          <w:ilvl w:val="0"/>
-          <w:numId w:val="7"/>
-        </w:numPr>
-      </w:pPr>
-      <w:r>
-        <w:t>Côté client, Java</w:t>
-      </w:r>
-      <w:r>
-        <w:t>S</w:t>
-      </w:r>
-      <w:r>
-        <w:t>cript classique pour une interface utilisateur minimaliste</w:t>
-      </w:r>
-    </w:p>
-    <w:p>
-      <w:pPr>
-        <w:pStyle w:val="Titre3"/>
-        <w:numPr>
-          <w:ilvl w:val="0"/>
-          <w:numId w:val="6"/>
-        </w:numPr>
-      </w:pPr>
-      <w:r>
-        <w:t>Soutien pour finaliser la nouvelle version de l’interface utilisateur</w:t>
-      </w:r>
-    </w:p>
-    <w:p>
-      <w:pPr>
-        <w:pStyle w:val="Pardeliste"/>
-        <w:numPr>
-          <w:ilvl w:val="0"/>
-          <w:numId w:val="8"/>
-        </w:numPr>
-      </w:pPr>
-      <w:r>
-        <w:t>A l’approche de la date de mise en recette de la nouvelle version de l’interface utilisateurs, beaucoup de petites tâches à effectuer / bugs à corriger</w:t>
-      </w:r>
-    </w:p>
-    <w:p>
-      <w:pPr>
-        <w:pStyle w:val="Pardeliste"/>
-        <w:numPr>
-          <w:ilvl w:val="0"/>
-          <w:numId w:val="8"/>
-        </w:numPr>
-      </w:pPr>
-      <w:r>
-        <w:t>Contexte adapté à la prise en main de l’outil, à l’apprentissage du fonctionnement de l’application et de son interface</w:t>
-      </w:r>
-    </w:p>
-    <w:p>
-      <w:pPr>
-        <w:pStyle w:val="Pardeliste"/>
-        <w:numPr>
-          <w:ilvl w:val="0"/>
-          <w:numId w:val="8"/>
-        </w:numPr>
-      </w:pPr>
-      <w:r>
-        <w:t>For</w:t>
-      </w:r>
-      <w:r>
-        <w:t xml:space="preserve">mation aux procédures de </w:t>
-      </w:r>
-      <w:r>
-        <w:t>gestion de versions</w:t>
-      </w:r>
-      <w:r>
-        <w:t xml:space="preserve"> avec </w:t>
-      </w:r>
-      <w:r>
-        <w:t>GIT</w:t>
-      </w:r>
-      <w:r>
-        <w:t>, différentes de celles que j’avais pu utiliser auparavant</w:t>
-      </w:r>
-    </w:p>
-    <w:p>
-      <w:pPr>
-        <w:pStyle w:val="Titre3"/>
-        <w:numPr>
-          <w:ilvl w:val="0"/>
-          <w:numId w:val="6"/>
-        </w:numPr>
-      </w:pPr>
-      <w:r>
-        <w:t>Tentative de déplacement d’une opération complexe du serveur au client</w:t>
-      </w:r>
-    </w:p>
-    <w:p>
-      <w:pPr>
-        <w:pStyle w:val="Pardeliste"/>
-        <w:numPr>
-          <w:ilvl w:val="0"/>
-          <w:numId w:val="9"/>
-        </w:numPr>
-      </w:pPr>
-      <w:r>
-        <w:t xml:space="preserve">Problématique : l’export des polices de caractère </w:t>
-      </w:r>
-      <w:r>
-        <w:t>peut nécessiter une opération de « merge » (mise à plat) si demande de la part de l’utilisateur</w:t>
-      </w:r>
-      <w:r>
-        <w:t xml:space="preserve">. Elle est faite côté serveur mais l’effectuer côté client augmenterait la fiabilité et diminuerait </w:t>
-      </w:r>
-      <w:r>
-        <w:t>le</w:t>
-      </w:r>
-      <w:r>
-        <w:t xml:space="preserve"> temps de réponse.</w:t>
-      </w:r>
-      <w:r>
-        <w:t xml:space="preserve"> Malheureusement, un bug existait dans la précédente implémentation de cette opération, qui avait été mise de côté.</w:t>
-      </w:r>
-    </w:p>
-    <w:p>
-      <w:pPr>
-        <w:pStyle w:val="Pardeliste"/>
-        <w:numPr>
-          <w:ilvl w:val="0"/>
-          <w:numId w:val="9"/>
-        </w:numPr>
-      </w:pPr>
-      <w:r>
-        <w:t>Le but était de tenter de faire fonctionner l’opération du côté client et, en cas d’échec, déceler le bug responsable</w:t>
-      </w:r>
-    </w:p>
-    <w:p>
-      <w:pPr>
-        <w:pStyle w:val="Pardeliste"/>
-        <w:numPr>
-          <w:ilvl w:val="0"/>
-          <w:numId w:val="9"/>
-        </w:numPr>
-      </w:pPr>
-      <w:r>
-        <w:t xml:space="preserve">Après réussite de l’opération (il a fallu collaborer pour repérer les paramètres des fontes à modifier pour faire marcher l’export), constat de problèmes lors de la mise à plat : certaines formes ne sont pas supportées </w:t>
-      </w:r>
-      <w:r>
-        <w:t xml:space="preserve">(pour la mise à plat) </w:t>
-      </w:r>
-      <w:r>
-        <w:t>par la</w:t>
-      </w:r>
-      <w:r>
-        <w:t xml:space="preserve"> bibliothèque (P</w:t>
-      </w:r>
-      <w:r>
-        <w:t>aper</w:t>
-      </w:r>
-      <w:r>
-        <w:t>.js</w:t>
-      </w:r>
-      <w:r>
-        <w:t>) en charge de l’opération</w:t>
-      </w:r>
-    </w:p>
-    <w:p>
-      <w:pPr>
-        <w:pStyle w:val="Pardeliste"/>
-        <w:numPr>
-          <w:ilvl w:val="0"/>
-          <w:numId w:val="9"/>
-        </w:numPr>
-      </w:pPr>
-      <w:r>
-        <w:t>Nouveau but : faire remonter le bug aux créateur</w:t>
-      </w:r>
-      <w:r>
-        <w:t>s</w:t>
-      </w:r>
-      <w:r>
-        <w:t xml:space="preserve"> de la bibliothèque utilisée (développée en open-source) via </w:t>
-      </w:r>
-      <w:r>
-        <w:t>G</w:t>
-      </w:r>
-      <w:r>
-        <w:t>it</w:t>
-      </w:r>
-      <w:r>
-        <w:t>H</w:t>
-      </w:r>
-      <w:r>
-        <w:t>ub. Toutefois, nécessité d’obtenir avant cela un « reduced testcase », cas de test le plus simple possible mettant en avant le bug rencontré afin de permettre à des développeurs tiers de le repérer puis de le résoudre</w:t>
-      </w:r>
-    </w:p>
-    <w:p>
-      <w:pPr>
-        <w:pStyle w:val="Titre3"/>
-        <w:numPr>
-          <w:ilvl w:val="0"/>
-          <w:numId w:val="6"/>
-        </w:numPr>
-      </w:pPr>
-      <w:r>
-        <w:t>Développement de tutoriels pour faciliter l’expérience utilisateur</w:t>
-      </w:r>
-    </w:p>
-    <w:p>
-      <w:pPr>
-        <w:pStyle w:val="Pardeliste"/>
-        <w:numPr>
-          <w:ilvl w:val="0"/>
-          <w:numId w:val="10"/>
-        </w:numPr>
-      </w:pPr>
-      <w:r>
-        <w:t xml:space="preserve">La complexité de l’application ne devant pas être un frein pour </w:t>
-      </w:r>
-      <w:r>
-        <w:t xml:space="preserve">un </w:t>
-      </w:r>
-      <w:r>
-        <w:t>nouveau client potentiel</w:t>
-      </w:r>
-      <w:r>
-        <w:t>, certains points (les plus techniques</w:t>
-      </w:r>
-      <w:r>
-        <w:t xml:space="preserve">) doivent être expliqués à </w:t>
-      </w:r>
-      <w:r>
-        <w:t xml:space="preserve">l’utilisateur sous la forme de </w:t>
-      </w:r>
-      <w:r>
-        <w:lastRenderedPageBreak/>
-        <w:t xml:space="preserve">panneau superposés à l’interface qui ne doivent être </w:t>
-      </w:r>
-      <w:r>
-        <w:t>affichés qu’à la première utilisation des fonctionnalités concernées</w:t>
-      </w:r>
-    </w:p>
-    <w:p>
-      <w:pPr>
-        <w:pStyle w:val="Pardeliste"/>
-        <w:numPr>
-          <w:ilvl w:val="0"/>
-          <w:numId w:val="10"/>
-        </w:numPr>
-      </w:pPr>
-      <w:r>
-        <w:t>Utilisation d’un contenu additio</w:t>
-      </w:r>
-      <w:r>
-        <w:t>n</w:t>
-      </w:r>
-      <w:r>
-        <w:t>nel venant se greffer sur</w:t>
-      </w:r>
-      <w:r>
-        <w:t xml:space="preserve"> React,</w:t>
-      </w:r>
-      <w:r>
-        <w:t xml:space="preserve"> la bibliothèque utilisée pour gérer l’interface utilisateur, </w:t>
-      </w:r>
-      <w:r>
-        <w:t xml:space="preserve">nommé </w:t>
-      </w:r>
-      <w:r>
-        <w:t>React-</w:t>
-      </w:r>
-      <w:r>
-        <w:t>J</w:t>
-      </w:r>
-      <w:r>
-        <w:t>oyride</w:t>
-      </w:r>
-    </w:p>
-    <w:p>
-      <w:pPr>
-        <w:pStyle w:val="Pardeliste"/>
-        <w:numPr>
-          <w:ilvl w:val="0"/>
-          <w:numId w:val="10"/>
-        </w:numPr>
-      </w:pPr>
-      <w:r>
-        <w:t>Gestion de la persistance des données, automatique dans l’application pour sauvegarder constamment les données utilisateur</w:t>
-      </w:r>
-    </w:p>
-    <w:p>
-      <w:pPr>
-        <w:pStyle w:val="Pardeliste"/>
-        <w:numPr>
-          <w:ilvl w:val="0"/>
-          <w:numId w:val="10"/>
-        </w:numPr>
-      </w:pPr>
-      <w:r>
-        <w:t>Apprentissage des bonnes pratiques pour la séparation de la logique et de la présentation, parfois ambiguë au sein d’un même composant React</w:t>
-      </w:r>
-    </w:p>
+        <w:pStyle w:val="Paragraphedeliste"/>
+        <w:numPr>
+          <w:ilvl w:val="0"/>
+          <w:numId w:val="4"/>
+        </w:numPr>
+      </w:pPr>
+      <w:r>
+        <w:t>Observation des rouages d’</w:t>
+      </w:r>
+      <w:r>
+        <w:t xml:space="preserve">un framework dédié à </w:t>
+      </w:r>
+      <w:r>
+        <w:t>l’</w:t>
+      </w:r>
+      <w:r>
+        <w:t>interface utilisateur</w:t>
+      </w:r>
+      <w:r>
+        <w:t xml:space="preserve">, de la mise en place de celui-ci </w:t>
+      </w:r>
+      <w:r>
+        <w:t>au service d’une application (ce qui correspond aux attentes émises)</w:t>
+      </w:r>
+    </w:p>
+    <w:p>
+      <w:pPr>
+        <w:pStyle w:val="Paragraphedeliste"/>
+        <w:numPr>
+          <w:ilvl w:val="0"/>
+          <w:numId w:val="4"/>
+        </w:numPr>
+      </w:pPr>
+      <w:r>
+        <w:t>Equipe réduite donc collaboration totale</w:t>
+      </w:r>
+    </w:p>
+    <w:p>
+      <w:pPr>
+        <w:pStyle w:val="Paragraphedeliste"/>
+        <w:numPr>
+          <w:ilvl w:val="0"/>
+          <w:numId w:val="4"/>
+        </w:numPr>
+      </w:pPr>
+      <w:r>
+        <w:t>Rencontre de problématiques observables avec une utilisation poussée de certaines bibliothèques</w:t>
+      </w:r>
+    </w:p>
+    <w:p>
+      <w:pPr>
+        <w:pStyle w:val="Paragraphedeliste"/>
+        <w:numPr>
+          <w:ilvl w:val="0"/>
+          <w:numId w:val="4"/>
+        </w:numPr>
+      </w:pPr>
+      <w:r>
+        <w:t>Progression avec React et prise d’autonomie, participation active au développement de l’application</w:t>
+      </w:r>
+      <w:r>
+        <w:t xml:space="preserve"> et à la résolution de bugs</w:t>
+      </w:r>
+    </w:p>
+    <w:p/>
     <w:p>
       <w:pPr>
         <w:pStyle w:val="Titre2"/>
       </w:pPr>
       <w:r>
-        <w:t>III)</w:t>
-      </w:r>
-      <w:r>
-        <w:t xml:space="preserve"> Application web et typographie : </w:t>
-      </w:r>
-      <w:r>
-        <w:t>Interface complexe au service de la créativité</w:t>
-      </w:r>
-      <w:r>
-        <w:t xml:space="preserve"> (~5p)</w:t>
-      </w:r>
-    </w:p>
-    <w:p>
-      <w:pPr>
-        <w:pStyle w:val="Titre3"/>
-      </w:pPr>
-      <w:r>
-        <w:t xml:space="preserve">a) </w:t>
-      </w:r>
-      <w:r>
-        <w:t>Interface complexe : nécessité de rigueur car maintenabilité fragile</w:t>
-      </w:r>
-    </w:p>
-    <w:p>
-      <w:pPr>
-        <w:pStyle w:val="Pardeliste"/>
-        <w:numPr>
-          <w:ilvl w:val="0"/>
-          <w:numId w:val="3"/>
-        </w:numPr>
-      </w:pPr>
-      <w:r>
-        <w:t>Apprentissage des bonnes pratiques d’organisations (dossiers, nommages) d’une application web écrite entièrement en Javascript</w:t>
-      </w:r>
-    </w:p>
-    <w:p>
-      <w:pPr>
-        <w:pStyle w:val="Pardeliste"/>
-        <w:numPr>
-          <w:ilvl w:val="0"/>
-          <w:numId w:val="3"/>
-        </w:numPr>
-      </w:pPr>
-      <w:r>
-        <w:t>Découverte de la gestion de l’« état » d’une application, au cœur de la philosophie de React</w:t>
-      </w:r>
-    </w:p>
-    <w:p>
-      <w:pPr>
-        <w:pStyle w:val="Pardeliste"/>
-        <w:numPr>
-          <w:ilvl w:val="0"/>
-          <w:numId w:val="3"/>
-        </w:numPr>
-      </w:pPr>
-      <w:r>
-        <w:t>Prise en main de la syntaxe ES6 (dernière version de JS) qui permet d’alléger le volume du code et de le clarifier, toujours au profit de la maintenabilité, de même que le JSX de React</w:t>
-      </w:r>
-    </w:p>
-    <w:p>
-      <w:pPr>
-        <w:pStyle w:val="Pardeliste"/>
-        <w:numPr>
-          <w:ilvl w:val="0"/>
-          <w:numId w:val="3"/>
-        </w:numPr>
-      </w:pPr>
-      <w:r>
-        <w:t>Importance de définir des règles et conventions communes à respecter, même au sein d’une équipe réduite</w:t>
-      </w:r>
-    </w:p>
-    <w:p>
-      <w:pPr>
-        <w:pStyle w:val="Pardeliste"/>
-        <w:numPr>
-          <w:ilvl w:val="0"/>
-          <w:numId w:val="3"/>
-        </w:numPr>
-      </w:pPr>
-      <w:r>
-        <w:t>Privilégier la modularité pour obtenir un code le plus réutilisable possible, notamment pour se préparer à une évolution très rapide des outils/standards utilisés (propre au JS)</w:t>
-      </w:r>
-    </w:p>
-    <w:p>
-      <w:pPr>
-        <w:pStyle w:val="Pardeliste"/>
-      </w:pPr>
-    </w:p>
-    <w:p>
-      <w:pPr>
-        <w:pStyle w:val="Titre3"/>
-      </w:pPr>
-      <w:r>
-        <w:t>b)</w:t>
-      </w:r>
-      <w:r>
-        <w:t xml:space="preserve"> Des </w:t>
-      </w:r>
-      <w:r>
-        <w:t>possibilités nombreuses dans le but d’offrir de la créativité aux utilisateurs</w:t>
-      </w:r>
-    </w:p>
-    <w:p>
-      <w:pPr>
-        <w:pStyle w:val="Pardeliste"/>
-        <w:numPr>
-          <w:ilvl w:val="0"/>
-          <w:numId w:val="12"/>
-        </w:numPr>
-      </w:pPr>
-      <w:r>
-        <w:t>Travail constant sur l’interface pour se conformer au modèle économique</w:t>
-      </w:r>
-      <w:r>
-        <w:t xml:space="preserve"> (changement de stratégie pendant ma présence en stage par ex)</w:t>
-      </w:r>
-    </w:p>
-    <w:p>
-      <w:pPr>
-        <w:pStyle w:val="Pardeliste"/>
-        <w:numPr>
-          <w:ilvl w:val="0"/>
-          <w:numId w:val="12"/>
-        </w:numPr>
-      </w:pPr>
-      <w:r>
-        <w:t xml:space="preserve">Initiation à la description d’éléments d’une police via du code </w:t>
-      </w:r>
-      <w:r>
-        <w:t>JSON</w:t>
-      </w:r>
-      <w:r>
-        <w:t xml:space="preserve"> (coffeescript)</w:t>
-      </w:r>
-    </w:p>
-    <w:p>
-      <w:pPr>
-        <w:pStyle w:val="Pardeliste"/>
-        <w:numPr>
-          <w:ilvl w:val="0"/>
-          <w:numId w:val="12"/>
-        </w:numPr>
-      </w:pPr>
-      <w:r>
-        <w:t>Découverte de notions de design d’interface utilisateur</w:t>
-      </w:r>
-      <w:r>
-        <w:t xml:space="preserve"> (UI) et expérience utilisateur (UX)</w:t>
-      </w:r>
-    </w:p>
-    <w:p>
-      <w:pPr>
-        <w:pStyle w:val="Titre2"/>
-      </w:pPr>
-      <w:r>
-        <w:t>Conclusion</w:t>
-      </w:r>
-    </w:p>
-    <w:p>
-      <w:pPr>
-        <w:pStyle w:val="Pardeliste"/>
-        <w:numPr>
-          <w:ilvl w:val="0"/>
-          <w:numId w:val="4"/>
-        </w:numPr>
-      </w:pPr>
-      <w:r>
-        <w:t>Découverte d’une nouvelle manière de travailler dans un contexte d’application web</w:t>
-      </w:r>
-    </w:p>
-    <w:p>
-      <w:pPr>
-        <w:pStyle w:val="Pardeliste"/>
-        <w:numPr>
-          <w:ilvl w:val="0"/>
-          <w:numId w:val="4"/>
-        </w:numPr>
-      </w:pPr>
-      <w:r>
-        <w:t>Découverte de</w:t>
-      </w:r>
-      <w:r>
-        <w:t>s bases de</w:t>
-      </w:r>
-      <w:r>
-        <w:t xml:space="preserve"> la typographie</w:t>
-      </w:r>
-      <w:r>
-        <w:t xml:space="preserve"> </w:t>
-      </w:r>
-    </w:p>
-    <w:p>
-      <w:pPr>
-        <w:pStyle w:val="Pardeliste"/>
-        <w:numPr>
-          <w:ilvl w:val="0"/>
-          <w:numId w:val="4"/>
-        </w:numPr>
-      </w:pPr>
-      <w:r>
-        <w:t>Observation des rouages d’</w:t>
-      </w:r>
-      <w:r>
-        <w:t xml:space="preserve">un framework dédié à </w:t>
-      </w:r>
-      <w:r>
-        <w:t>l’</w:t>
-      </w:r>
-      <w:r>
-        <w:t>interface utilisateur</w:t>
-      </w:r>
-      <w:r>
-        <w:t xml:space="preserve">, de la mise en place de celui-ci </w:t>
-      </w:r>
-      <w:r>
-        <w:t>au service d’une application (ce qui correspond aux attentes émises)</w:t>
-      </w:r>
-    </w:p>
-    <w:p>
-      <w:pPr>
-        <w:pStyle w:val="Pardeliste"/>
-        <w:numPr>
-          <w:ilvl w:val="0"/>
-          <w:numId w:val="4"/>
-        </w:numPr>
-      </w:pPr>
-      <w:r>
-        <w:t>Equipe réduite donc collaboration totale</w:t>
-      </w:r>
-    </w:p>
-    <w:p>
-      <w:pPr>
-        <w:pStyle w:val="Pardeliste"/>
-        <w:numPr>
-          <w:ilvl w:val="0"/>
-          <w:numId w:val="4"/>
-        </w:numPr>
-      </w:pPr>
-      <w:r>
-        <w:t>Rencontre de problématiques observables avec une utilisation poussée de certaines bibliothèques</w:t>
-      </w:r>
-    </w:p>
-    <w:p>
-      <w:pPr>
-        <w:pStyle w:val="Pardeliste"/>
-        <w:numPr>
-          <w:ilvl w:val="0"/>
-          <w:numId w:val="4"/>
-        </w:numPr>
-      </w:pPr>
-      <w:r>
-        <w:t>Progression avec React et prise d’autonomie, participation active au développement de l’application</w:t>
-      </w:r>
-      <w:r>
-        <w:t xml:space="preserve"> et à la résolution de bugs</w:t>
-      </w:r>
-    </w:p>
-    <w:p/>
-    <w:p>
-      <w:pPr>
-        <w:pStyle w:val="Titre2"/>
-      </w:pPr>
-      <w:r>
         <w:t>Remerciements :</w:t>
       </w:r>
     </w:p>
     <w:p>
       <w:pPr>
-        <w:pStyle w:val="Pardeliste"/>
+        <w:pStyle w:val="Paragraphedeliste"/>
         <w:numPr>
           <w:ilvl w:val="0"/>
           <w:numId w:val="11"/>
@@ -1423,7 +1437,7 @@
     </w:p>
     <w:p>
       <w:pPr>
-        <w:pStyle w:val="Pardeliste"/>
+        <w:pStyle w:val="Paragraphedeliste"/>
         <w:numPr>
           <w:ilvl w:val="0"/>
           <w:numId w:val="11"/>
@@ -1453,7 +1467,7 @@
     </w:p>
     <w:p>
       <w:pPr>
-        <w:pStyle w:val="Pardeliste"/>
+        <w:pStyle w:val="Paragraphedeliste"/>
         <w:numPr>
           <w:ilvl w:val="0"/>
           <w:numId w:val="11"/>
@@ -1487,7 +1501,7 @@
     </w:p>
     <w:p>
       <w:pPr>
-        <w:pStyle w:val="Pardeliste"/>
+        <w:pStyle w:val="Paragraphedeliste"/>
         <w:numPr>
           <w:ilvl w:val="0"/>
           <w:numId w:val="11"/>
@@ -1511,7 +1525,7 @@
     </w:p>
     <w:p>
       <w:pPr>
-        <w:pStyle w:val="Pardeliste"/>
+        <w:pStyle w:val="Paragraphedeliste"/>
         <w:numPr>
           <w:ilvl w:val="0"/>
           <w:numId w:val="11"/>
@@ -1535,7 +1549,7 @@
     </w:p>
     <w:p>
       <w:pPr>
-        <w:pStyle w:val="Pardeliste"/>
+        <w:pStyle w:val="Paragraphedeliste"/>
         <w:numPr>
           <w:ilvl w:val="0"/>
           <w:numId w:val="11"/>
@@ -1565,7 +1579,7 @@
     </w:p>
     <w:p>
       <w:pPr>
-        <w:pStyle w:val="Pardeliste"/>
+        <w:pStyle w:val="Paragraphedeliste"/>
         <w:numPr>
           <w:ilvl w:val="0"/>
           <w:numId w:val="11"/>
@@ -1622,8 +1636,8 @@
 </file>
 
 <file path=word/numbering.xml><?xml version="1.0" encoding="utf-8"?>
-<w:numbering xmlns:wpc="http://schemas.microsoft.com/office/word/2010/wordprocessingCanvas" xmlns:mo="http://schemas.microsoft.com/office/mac/office/2008/main" xmlns:mc="http://schemas.openxmlformats.org/markup-compatibility/2006" xmlns:mv="urn:schemas-microsoft-com:mac:vml" xmlns:o="urn:schemas-microsoft-com:office:office" xmlns:r="http://schemas.openxmlformats.org/officeDocument/2006/relationships" xmlns:m="http://schemas.openxmlformats.org/officeDocument/2006/math" xmlns:v="urn:schemas-microsoft-com:vml" xmlns:wp14="http://schemas.microsoft.com/office/word/2010/wordprocessingDrawing" xmlns:wp="http://schemas.openxmlformats.org/drawingml/2006/wordprocessingDrawing" xmlns:w10="urn:schemas-microsoft-com:office:word" xmlns:w="http://schemas.openxmlformats.org/wordprocessingml/2006/main" xmlns:w14="http://schemas.microsoft.com/office/word/2010/wordml" xmlns:w15="http://schemas.microsoft.com/office/word/2012/wordml" xmlns:wpg="http://schemas.microsoft.com/office/word/2010/wordprocessingGroup" xmlns:wpi="http://schemas.microsoft.com/office/word/2010/wordprocessingInk" xmlns:wne="http://schemas.microsoft.com/office/word/2006/wordml" xmlns:wps="http://schemas.microsoft.com/office/word/2010/wordprocessingShape" mc:Ignorable="w14 w15 wp14">
-  <w:abstractNum w:abstractNumId="0">
+<w:numbering xmlns:wpc="http://schemas.microsoft.com/office/word/2010/wordprocessingCanvas" xmlns:cx="http://schemas.microsoft.com/office/drawing/2014/chartex" xmlns:cx1="http://schemas.microsoft.com/office/drawing/2015/9/8/chartex" xmlns:cx2="http://schemas.microsoft.com/office/drawing/2015/10/21/chartex" xmlns:mc="http://schemas.openxmlformats.org/markup-compatibility/2006" xmlns:o="urn:schemas-microsoft-com:office:office" xmlns:r="http://schemas.openxmlformats.org/officeDocument/2006/relationships" xmlns:m="http://schemas.openxmlformats.org/officeDocument/2006/math" xmlns:v="urn:schemas-microsoft-com:vml" xmlns:wp14="http://schemas.microsoft.com/office/word/2010/wordprocessingDrawing" xmlns:wp="http://schemas.openxmlformats.org/drawingml/2006/wordprocessingDrawing" xmlns:w10="urn:schemas-microsoft-com:office:word" xmlns:w="http://schemas.openxmlformats.org/wordprocessingml/2006/main" xmlns:w14="http://schemas.microsoft.com/office/word/2010/wordml" xmlns:w15="http://schemas.microsoft.com/office/word/2012/wordml" xmlns:w16se="http://schemas.microsoft.com/office/word/2015/wordml/symex" xmlns:wpg="http://schemas.microsoft.com/office/word/2010/wordprocessingGroup" xmlns:wpi="http://schemas.microsoft.com/office/word/2010/wordprocessingInk" xmlns:wne="http://schemas.microsoft.com/office/word/2006/wordml" xmlns:wps="http://schemas.microsoft.com/office/word/2010/wordprocessingShape" mc:Ignorable="w14 w15 w16se wp14">
+  <w:abstractNum w:abstractNumId="0" w15:restartNumberingAfterBreak="0">
     <w:nsid w:val="0271523F"/>
     <w:multiLevelType w:val="hybridMultilevel"/>
     <w:tmpl w:val="F072D124"/>
@@ -1736,7 +1750,7 @@
       </w:rPr>
     </w:lvl>
   </w:abstractNum>
-  <w:abstractNum w:abstractNumId="1">
+  <w:abstractNum w:abstractNumId="1" w15:restartNumberingAfterBreak="0">
     <w:nsid w:val="206A30E3"/>
     <w:multiLevelType w:val="hybridMultilevel"/>
     <w:tmpl w:val="D6F61472"/>
@@ -1825,7 +1839,7 @@
       </w:pPr>
     </w:lvl>
   </w:abstractNum>
-  <w:abstractNum w:abstractNumId="2">
+  <w:abstractNum w:abstractNumId="2" w15:restartNumberingAfterBreak="0">
     <w:nsid w:val="211F69AB"/>
     <w:multiLevelType w:val="hybridMultilevel"/>
     <w:tmpl w:val="4BBE3EB0"/>
@@ -1938,7 +1952,7 @@
       </w:rPr>
     </w:lvl>
   </w:abstractNum>
-  <w:abstractNum w:abstractNumId="3">
+  <w:abstractNum w:abstractNumId="3" w15:restartNumberingAfterBreak="0">
     <w:nsid w:val="24B56E73"/>
     <w:multiLevelType w:val="hybridMultilevel"/>
     <w:tmpl w:val="E9BC5F7E"/>
@@ -2051,7 +2065,7 @@
       </w:rPr>
     </w:lvl>
   </w:abstractNum>
-  <w:abstractNum w:abstractNumId="4">
+  <w:abstractNum w:abstractNumId="4" w15:restartNumberingAfterBreak="0">
     <w:nsid w:val="34D9325C"/>
     <w:multiLevelType w:val="hybridMultilevel"/>
     <w:tmpl w:val="690A1E88"/>
@@ -2164,7 +2178,7 @@
       </w:rPr>
     </w:lvl>
   </w:abstractNum>
-  <w:abstractNum w:abstractNumId="5">
+  <w:abstractNum w:abstractNumId="5" w15:restartNumberingAfterBreak="0">
     <w:nsid w:val="355E18DD"/>
     <w:multiLevelType w:val="hybridMultilevel"/>
     <w:tmpl w:val="0F0ED282"/>
@@ -2277,7 +2291,7 @@
       </w:rPr>
     </w:lvl>
   </w:abstractNum>
-  <w:abstractNum w:abstractNumId="6">
+  <w:abstractNum w:abstractNumId="6" w15:restartNumberingAfterBreak="0">
     <w:nsid w:val="3D495108"/>
     <w:multiLevelType w:val="hybridMultilevel"/>
     <w:tmpl w:val="C012FC76"/>
@@ -2390,7 +2404,7 @@
       </w:rPr>
     </w:lvl>
   </w:abstractNum>
-  <w:abstractNum w:abstractNumId="7">
+  <w:abstractNum w:abstractNumId="7" w15:restartNumberingAfterBreak="0">
     <w:nsid w:val="50E70576"/>
     <w:multiLevelType w:val="hybridMultilevel"/>
     <w:tmpl w:val="577CB05C"/>
@@ -2503,7 +2517,7 @@
       </w:rPr>
     </w:lvl>
   </w:abstractNum>
-  <w:abstractNum w:abstractNumId="8">
+  <w:abstractNum w:abstractNumId="8" w15:restartNumberingAfterBreak="0">
     <w:nsid w:val="57215144"/>
     <w:multiLevelType w:val="hybridMultilevel"/>
     <w:tmpl w:val="3404C85A"/>
@@ -2615,7 +2629,7 @@
       </w:rPr>
     </w:lvl>
   </w:abstractNum>
-  <w:abstractNum w:abstractNumId="9">
+  <w:abstractNum w:abstractNumId="9" w15:restartNumberingAfterBreak="0">
     <w:nsid w:val="596A70A9"/>
     <w:multiLevelType w:val="hybridMultilevel"/>
     <w:tmpl w:val="636229C4"/>
@@ -2704,7 +2718,7 @@
       </w:pPr>
     </w:lvl>
   </w:abstractNum>
-  <w:abstractNum w:abstractNumId="10">
+  <w:abstractNum w:abstractNumId="10" w15:restartNumberingAfterBreak="0">
     <w:nsid w:val="617E6309"/>
     <w:multiLevelType w:val="hybridMultilevel"/>
     <w:tmpl w:val="536E03A4"/>
@@ -2817,7 +2831,7 @@
       </w:rPr>
     </w:lvl>
   </w:abstractNum>
-  <w:abstractNum w:abstractNumId="11">
+  <w:abstractNum w:abstractNumId="11" w15:restartNumberingAfterBreak="0">
     <w:nsid w:val="6E075A83"/>
     <w:multiLevelType w:val="hybridMultilevel"/>
     <w:tmpl w:val="1ABAA148"/>
@@ -2970,7 +2984,7 @@
 </file>
 
 <file path=word/styles.xml><?xml version="1.0" encoding="utf-8"?>
-<w:styles xmlns:mc="http://schemas.openxmlformats.org/markup-compatibility/2006" xmlns:r="http://schemas.openxmlformats.org/officeDocument/2006/relationships" xmlns:w="http://schemas.openxmlformats.org/wordprocessingml/2006/main" xmlns:w14="http://schemas.microsoft.com/office/word/2010/wordml" xmlns:w15="http://schemas.microsoft.com/office/word/2012/wordml" mc:Ignorable="w14 w15">
+<w:styles xmlns:mc="http://schemas.openxmlformats.org/markup-compatibility/2006" xmlns:r="http://schemas.openxmlformats.org/officeDocument/2006/relationships" xmlns:w="http://schemas.openxmlformats.org/wordprocessingml/2006/main" xmlns:w14="http://schemas.microsoft.com/office/word/2010/wordml" xmlns:w15="http://schemas.microsoft.com/office/word/2012/wordml" xmlns:w16se="http://schemas.microsoft.com/office/word/2015/wordml/symex" mc:Ignorable="w14 w15 w16se">
   <w:docDefaults>
     <w:rPrDefault>
       <w:rPr>
@@ -2986,7 +3000,7 @@
       </w:pPr>
     </w:pPrDefault>
   </w:docDefaults>
-  <w:latentStyles w:defLockedState="0" w:defUIPriority="99" w:defSemiHidden="0" w:defUnhideWhenUsed="0" w:defQFormat="0" w:count="380">
+  <w:latentStyles w:defLockedState="0" w:defUIPriority="99" w:defSemiHidden="0" w:defUnhideWhenUsed="0" w:defQFormat="0" w:count="372">
     <w:lsdException w:name="Normal" w:uiPriority="0" w:qFormat="1"/>
     <w:lsdException w:name="heading 1" w:uiPriority="9" w:qFormat="1"/>
     <w:lsdException w:name="heading 2" w:semiHidden="1" w:uiPriority="9" w:unhideWhenUsed="1" w:qFormat="1"/>
@@ -3455,7 +3469,7 @@
     <w:semiHidden/>
     <w:unhideWhenUsed/>
   </w:style>
-  <w:style w:type="paragraph" w:styleId="Pardeliste">
+  <w:style w:type="paragraph" w:styleId="Paragraphedeliste">
     <w:name w:val="List Paragraph"/>
     <w:basedOn w:val="Normal"/>
     <w:uiPriority w:val="34"/>

</xml_diff>